<commit_message>
Add scope of testing
</commit_message>
<xml_diff>
--- a/Testplan_HospitalMgt.docx
+++ b/Testplan_HospitalMgt.docx
@@ -1514,14 +1514,12 @@
     <w:p>
       <w:pPr>
         <w:rPr>
-          <w:b/>
           <w:sz w:val="24"/>
           <w:szCs w:val="24"/>
         </w:rPr>
       </w:pPr>
       <w:r>
         <w:rPr>
-          <w:b/>
           <w:sz w:val="24"/>
           <w:szCs w:val="24"/>
         </w:rPr>
@@ -1529,7 +1527,6 @@
       </w:r>
       <w:r>
         <w:rPr>
-          <w:b/>
           <w:sz w:val="24"/>
           <w:szCs w:val="24"/>
         </w:rPr>
@@ -1537,7 +1534,6 @@
       </w:r>
       <w:r>
         <w:rPr>
-          <w:b/>
           <w:sz w:val="24"/>
           <w:szCs w:val="24"/>
         </w:rPr>
@@ -1545,7 +1541,6 @@
       </w:r>
       <w:r>
         <w:rPr>
-          <w:b/>
           <w:sz w:val="24"/>
           <w:szCs w:val="24"/>
         </w:rPr>
@@ -1553,7 +1548,6 @@
       </w:r>
       <w:r>
         <w:rPr>
-          <w:b/>
           <w:sz w:val="24"/>
           <w:szCs w:val="24"/>
         </w:rPr>
@@ -1563,14 +1557,12 @@
     <w:p>
       <w:pPr>
         <w:rPr>
-          <w:b/>
           <w:sz w:val="24"/>
           <w:szCs w:val="24"/>
         </w:rPr>
       </w:pPr>
       <w:r>
         <w:rPr>
-          <w:b/>
           <w:sz w:val="24"/>
           <w:szCs w:val="24"/>
         </w:rPr>
@@ -1578,7 +1570,6 @@
       </w:r>
       <w:r>
         <w:rPr>
-          <w:b/>
           <w:sz w:val="24"/>
           <w:szCs w:val="24"/>
         </w:rPr>
@@ -1586,7 +1577,6 @@
       </w:r>
       <w:r>
         <w:rPr>
-          <w:b/>
           <w:sz w:val="24"/>
           <w:szCs w:val="24"/>
         </w:rPr>
@@ -1594,7 +1584,6 @@
       </w:r>
       <w:r>
         <w:rPr>
-          <w:b/>
           <w:sz w:val="24"/>
           <w:szCs w:val="24"/>
         </w:rPr>
@@ -1602,7 +1591,6 @@
       </w:r>
       <w:r>
         <w:rPr>
-          <w:b/>
           <w:sz w:val="24"/>
           <w:szCs w:val="24"/>
         </w:rPr>
@@ -1610,7 +1598,6 @@
       </w:r>
       <w:r>
         <w:rPr>
-          <w:b/>
           <w:sz w:val="24"/>
           <w:szCs w:val="24"/>
         </w:rPr>
@@ -1618,7 +1605,6 @@
       </w:r>
       <w:r>
         <w:rPr>
-          <w:b/>
           <w:sz w:val="24"/>
           <w:szCs w:val="24"/>
         </w:rPr>
@@ -1626,7 +1612,6 @@
       </w:r>
       <w:r>
         <w:rPr>
-          <w:b/>
           <w:sz w:val="24"/>
           <w:szCs w:val="24"/>
         </w:rPr>
@@ -1634,7 +1619,6 @@
       </w:r>
       <w:r>
         <w:rPr>
-          <w:b/>
           <w:sz w:val="24"/>
           <w:szCs w:val="24"/>
         </w:rPr>
@@ -1642,7 +1626,6 @@
       </w:r>
       <w:r>
         <w:rPr>
-          <w:b/>
           <w:sz w:val="24"/>
           <w:szCs w:val="24"/>
         </w:rPr>
@@ -1650,7 +1633,6 @@
       </w:r>
       <w:r>
         <w:rPr>
-          <w:b/>
           <w:sz w:val="24"/>
           <w:szCs w:val="24"/>
         </w:rPr>
@@ -1658,7 +1640,6 @@
       </w:r>
       <w:r>
         <w:rPr>
-          <w:b/>
           <w:sz w:val="24"/>
           <w:szCs w:val="24"/>
         </w:rPr>
@@ -1666,7 +1647,6 @@
       </w:r>
       <w:r>
         <w:rPr>
-          <w:b/>
           <w:sz w:val="24"/>
           <w:szCs w:val="24"/>
         </w:rPr>
@@ -1674,7 +1654,6 @@
       </w:r>
       <w:r>
         <w:rPr>
-          <w:b/>
           <w:sz w:val="24"/>
           <w:szCs w:val="24"/>
         </w:rPr>
@@ -1683,28 +1662,1755 @@
     </w:p>
     <w:p>
       <w:pPr>
-        <w:rPr>
-          <w:b/>
-          <w:sz w:val="28"/>
-          <w:szCs w:val="28"/>
-        </w:rPr>
-      </w:pPr>
-      <w:r>
-        <w:rPr>
-          <w:b/>
+        <w:pStyle w:val="ListParagraph"/>
+        <w:numPr>
+          <w:ilvl w:val="0"/>
+          <w:numId w:val="5"/>
+        </w:numPr>
+        <w:rPr>
+          <w:b/>
+          <w:sz w:val="28"/>
+          <w:szCs w:val="28"/>
+        </w:rPr>
+      </w:pPr>
+      <w:r>
+        <w:rPr>
+          <w:b/>
+          <w:sz w:val="28"/>
+          <w:szCs w:val="28"/>
+        </w:rPr>
+        <w:t>TEST STRATEGY</w:t>
+      </w:r>
+    </w:p>
+    <w:p>
+      <w:pPr>
+        <w:pStyle w:val="ListParagraph"/>
+        <w:numPr>
+          <w:ilvl w:val="1"/>
+          <w:numId w:val="5"/>
+        </w:numPr>
+        <w:rPr>
+          <w:b/>
+          <w:sz w:val="28"/>
+          <w:szCs w:val="28"/>
+        </w:rPr>
+      </w:pPr>
+      <w:r>
+        <w:rPr>
+          <w:b/>
+          <w:sz w:val="28"/>
+          <w:szCs w:val="28"/>
+        </w:rPr>
+        <w:t>Test Type</w:t>
+      </w:r>
+    </w:p>
+    <w:p>
+      <w:pPr>
+        <w:pStyle w:val="ListParagraph"/>
+        <w:ind w:left="1140"/>
+        <w:rPr>
           <w:sz w:val="24"/>
           <w:szCs w:val="24"/>
         </w:rPr>
-        <w:t>1.</w:t>
-      </w:r>
-      <w:r>
-        <w:rPr>
-          <w:b/>
-          <w:sz w:val="28"/>
-          <w:szCs w:val="28"/>
-        </w:rPr>
-        <w:t xml:space="preserve"> TEST STRATEGY</w:t>
-      </w:r>
+      </w:pPr>
+      <w:r>
+        <w:rPr>
+          <w:sz w:val="24"/>
+          <w:szCs w:val="24"/>
+        </w:rPr>
+        <w:t xml:space="preserve">In the Hospital Management project, there are </w:t>
+      </w:r>
+      <w:r>
+        <w:rPr>
+          <w:sz w:val="24"/>
+          <w:szCs w:val="24"/>
+        </w:rPr>
+        <w:t>6</w:t>
+      </w:r>
+      <w:r>
+        <w:rPr>
+          <w:sz w:val="24"/>
+          <w:szCs w:val="24"/>
+        </w:rPr>
+        <w:t xml:space="preserve"> type of testing should be conducted.</w:t>
+      </w:r>
+    </w:p>
+    <w:p>
+      <w:pPr>
+        <w:pStyle w:val="ListParagraph"/>
+        <w:numPr>
+          <w:ilvl w:val="0"/>
+          <w:numId w:val="6"/>
+        </w:numPr>
+        <w:rPr>
+          <w:sz w:val="24"/>
+          <w:szCs w:val="24"/>
+        </w:rPr>
+      </w:pPr>
+      <w:r>
+        <w:rPr>
+          <w:sz w:val="24"/>
+          <w:szCs w:val="24"/>
+        </w:rPr>
+        <w:t>Functional Testing</w:t>
+      </w:r>
+    </w:p>
+    <w:p>
+      <w:pPr>
+        <w:pStyle w:val="ListParagraph"/>
+        <w:numPr>
+          <w:ilvl w:val="0"/>
+          <w:numId w:val="6"/>
+        </w:numPr>
+        <w:rPr>
+          <w:sz w:val="24"/>
+          <w:szCs w:val="24"/>
+        </w:rPr>
+      </w:pPr>
+      <w:r>
+        <w:rPr>
+          <w:sz w:val="24"/>
+          <w:szCs w:val="24"/>
+        </w:rPr>
+        <w:t>Regression Testing</w:t>
+      </w:r>
+    </w:p>
+    <w:p>
+      <w:pPr>
+        <w:pStyle w:val="ListParagraph"/>
+        <w:numPr>
+          <w:ilvl w:val="0"/>
+          <w:numId w:val="6"/>
+        </w:numPr>
+        <w:rPr>
+          <w:sz w:val="24"/>
+          <w:szCs w:val="24"/>
+        </w:rPr>
+      </w:pPr>
+      <w:r>
+        <w:rPr>
+          <w:sz w:val="24"/>
+          <w:szCs w:val="24"/>
+        </w:rPr>
+        <w:t>System Testing</w:t>
+      </w:r>
+    </w:p>
+    <w:p>
+      <w:pPr>
+        <w:pStyle w:val="ListParagraph"/>
+        <w:numPr>
+          <w:ilvl w:val="0"/>
+          <w:numId w:val="6"/>
+        </w:numPr>
+        <w:rPr>
+          <w:sz w:val="24"/>
+          <w:szCs w:val="24"/>
+        </w:rPr>
+      </w:pPr>
+      <w:r>
+        <w:rPr>
+          <w:sz w:val="24"/>
+          <w:szCs w:val="24"/>
+        </w:rPr>
+        <w:t>Integration Testing</w:t>
+      </w:r>
+    </w:p>
+    <w:p>
+      <w:pPr>
+        <w:pStyle w:val="ListParagraph"/>
+        <w:numPr>
+          <w:ilvl w:val="0"/>
+          <w:numId w:val="6"/>
+        </w:numPr>
+        <w:rPr>
+          <w:sz w:val="24"/>
+          <w:szCs w:val="24"/>
+        </w:rPr>
+      </w:pPr>
+      <w:r>
+        <w:rPr>
+          <w:sz w:val="24"/>
+          <w:szCs w:val="24"/>
+        </w:rPr>
+        <w:t>Usability Testing</w:t>
+      </w:r>
+    </w:p>
+    <w:p>
+      <w:pPr>
+        <w:pStyle w:val="ListParagraph"/>
+        <w:numPr>
+          <w:ilvl w:val="0"/>
+          <w:numId w:val="6"/>
+        </w:numPr>
+        <w:rPr>
+          <w:sz w:val="28"/>
+          <w:szCs w:val="28"/>
+        </w:rPr>
+      </w:pPr>
+      <w:r>
+        <w:rPr>
+          <w:sz w:val="24"/>
+          <w:szCs w:val="24"/>
+        </w:rPr>
+        <w:t>API Testing</w:t>
+      </w:r>
+    </w:p>
+    <w:p>
+      <w:pPr>
+        <w:pStyle w:val="ListParagraph"/>
+        <w:ind w:left="1860"/>
+        <w:rPr>
+          <w:b/>
+          <w:sz w:val="28"/>
+          <w:szCs w:val="28"/>
+        </w:rPr>
+      </w:pPr>
+    </w:p>
+    <w:p>
+      <w:pPr>
+        <w:pStyle w:val="ListParagraph"/>
+        <w:numPr>
+          <w:ilvl w:val="1"/>
+          <w:numId w:val="5"/>
+        </w:numPr>
+        <w:rPr>
+          <w:b/>
+          <w:sz w:val="28"/>
+          <w:szCs w:val="28"/>
+        </w:rPr>
+      </w:pPr>
+      <w:r>
+        <w:rPr>
+          <w:b/>
+          <w:sz w:val="28"/>
+          <w:szCs w:val="28"/>
+        </w:rPr>
+        <w:t>Scope of testing</w:t>
+      </w:r>
+    </w:p>
+    <w:p>
+      <w:pPr>
+        <w:pStyle w:val="ListParagraph"/>
+        <w:numPr>
+          <w:ilvl w:val="2"/>
+          <w:numId w:val="5"/>
+        </w:numPr>
+        <w:rPr>
+          <w:b/>
+          <w:sz w:val="28"/>
+          <w:szCs w:val="28"/>
+        </w:rPr>
+      </w:pPr>
+      <w:r>
+        <w:rPr>
+          <w:b/>
+          <w:sz w:val="28"/>
+          <w:szCs w:val="28"/>
+        </w:rPr>
+        <w:t>Features to be tested</w:t>
+      </w:r>
+    </w:p>
+    <w:p>
+      <w:pPr>
+        <w:pStyle w:val="ListParagraph"/>
+        <w:ind w:left="1440"/>
+        <w:rPr>
+          <w:sz w:val="24"/>
+          <w:szCs w:val="24"/>
+        </w:rPr>
+      </w:pPr>
+      <w:r>
+        <w:rPr>
+          <w:sz w:val="24"/>
+          <w:szCs w:val="24"/>
+        </w:rPr>
+        <w:t>All the features of Hospital Management system that are defined the requirement should be tested.</w:t>
+      </w:r>
+    </w:p>
+    <w:tbl>
+      <w:tblPr>
+        <w:tblStyle w:val="TableGrid"/>
+        <w:tblW w:w="0" w:type="auto"/>
+        <w:tblInd w:w="1440" w:type="dxa"/>
+        <w:tblLook w:val="04A0"/>
+      </w:tblPr>
+      <w:tblGrid>
+        <w:gridCol w:w="2777"/>
+        <w:gridCol w:w="2578"/>
+        <w:gridCol w:w="2781"/>
+      </w:tblGrid>
+      <w:tr>
+        <w:tc>
+          <w:tcPr>
+            <w:tcW w:w="3192" w:type="dxa"/>
+          </w:tcPr>
+          <w:p>
+            <w:pPr>
+              <w:pStyle w:val="ListParagraph"/>
+              <w:ind w:left="0"/>
+              <w:rPr>
+                <w:b/>
+                <w:sz w:val="28"/>
+                <w:szCs w:val="28"/>
+              </w:rPr>
+            </w:pPr>
+            <w:r>
+              <w:rPr>
+                <w:b/>
+                <w:sz w:val="28"/>
+                <w:szCs w:val="28"/>
+              </w:rPr>
+              <w:t>Module Name</w:t>
+            </w:r>
+          </w:p>
+        </w:tc>
+        <w:tc>
+          <w:tcPr>
+            <w:tcW w:w="3192" w:type="dxa"/>
+          </w:tcPr>
+          <w:p>
+            <w:pPr>
+              <w:pStyle w:val="ListParagraph"/>
+              <w:ind w:left="0"/>
+              <w:rPr>
+                <w:b/>
+                <w:sz w:val="28"/>
+                <w:szCs w:val="28"/>
+              </w:rPr>
+            </w:pPr>
+            <w:r>
+              <w:rPr>
+                <w:b/>
+                <w:sz w:val="28"/>
+                <w:szCs w:val="28"/>
+              </w:rPr>
+              <w:t>Role</w:t>
+            </w:r>
+          </w:p>
+        </w:tc>
+        <w:tc>
+          <w:tcPr>
+            <w:tcW w:w="3192" w:type="dxa"/>
+          </w:tcPr>
+          <w:p>
+            <w:pPr>
+              <w:pStyle w:val="ListParagraph"/>
+              <w:ind w:left="0"/>
+              <w:rPr>
+                <w:b/>
+                <w:sz w:val="28"/>
+                <w:szCs w:val="28"/>
+              </w:rPr>
+            </w:pPr>
+            <w:r>
+              <w:rPr>
+                <w:b/>
+                <w:sz w:val="28"/>
+                <w:szCs w:val="28"/>
+              </w:rPr>
+              <w:t>Description</w:t>
+            </w:r>
+          </w:p>
+        </w:tc>
+      </w:tr>
+      <w:tr>
+        <w:tc>
+          <w:tcPr>
+            <w:tcW w:w="3192" w:type="dxa"/>
+          </w:tcPr>
+          <w:p>
+            <w:pPr>
+              <w:pStyle w:val="ListParagraph"/>
+              <w:ind w:left="0"/>
+              <w:rPr>
+                <w:sz w:val="24"/>
+                <w:szCs w:val="24"/>
+              </w:rPr>
+            </w:pPr>
+            <w:r>
+              <w:rPr>
+                <w:sz w:val="24"/>
+                <w:szCs w:val="24"/>
+              </w:rPr>
+              <w:t xml:space="preserve">Admin </w:t>
+            </w:r>
+          </w:p>
+        </w:tc>
+        <w:tc>
+          <w:tcPr>
+            <w:tcW w:w="3192" w:type="dxa"/>
+          </w:tcPr>
+          <w:p>
+            <w:pPr>
+              <w:pStyle w:val="ListParagraph"/>
+              <w:ind w:left="0"/>
+              <w:rPr>
+                <w:b/>
+                <w:sz w:val="28"/>
+                <w:szCs w:val="28"/>
+              </w:rPr>
+            </w:pPr>
+          </w:p>
+        </w:tc>
+        <w:tc>
+          <w:tcPr>
+            <w:tcW w:w="3192" w:type="dxa"/>
+          </w:tcPr>
+          <w:p>
+            <w:pPr>
+              <w:pStyle w:val="ListParagraph"/>
+              <w:ind w:left="0"/>
+              <w:rPr>
+                <w:b/>
+                <w:sz w:val="28"/>
+                <w:szCs w:val="28"/>
+              </w:rPr>
+            </w:pPr>
+          </w:p>
+        </w:tc>
+      </w:tr>
+      <w:tr>
+        <w:tc>
+          <w:tcPr>
+            <w:tcW w:w="3192" w:type="dxa"/>
+          </w:tcPr>
+          <w:p>
+            <w:pPr>
+              <w:pStyle w:val="ListParagraph"/>
+              <w:ind w:left="0"/>
+              <w:rPr>
+                <w:sz w:val="24"/>
+                <w:szCs w:val="24"/>
+              </w:rPr>
+            </w:pPr>
+            <w:r>
+              <w:rPr>
+                <w:sz w:val="24"/>
+                <w:szCs w:val="24"/>
+              </w:rPr>
+              <w:t>Front End Patient</w:t>
+            </w:r>
+          </w:p>
+        </w:tc>
+        <w:tc>
+          <w:tcPr>
+            <w:tcW w:w="3192" w:type="dxa"/>
+          </w:tcPr>
+          <w:p>
+            <w:pPr>
+              <w:pStyle w:val="ListParagraph"/>
+              <w:ind w:left="0"/>
+              <w:rPr>
+                <w:b/>
+                <w:sz w:val="28"/>
+                <w:szCs w:val="28"/>
+              </w:rPr>
+            </w:pPr>
+          </w:p>
+        </w:tc>
+        <w:tc>
+          <w:tcPr>
+            <w:tcW w:w="3192" w:type="dxa"/>
+          </w:tcPr>
+          <w:p>
+            <w:pPr>
+              <w:pStyle w:val="ListParagraph"/>
+              <w:ind w:left="0"/>
+              <w:rPr>
+                <w:b/>
+                <w:sz w:val="28"/>
+                <w:szCs w:val="28"/>
+              </w:rPr>
+            </w:pPr>
+          </w:p>
+        </w:tc>
+      </w:tr>
+      <w:tr>
+        <w:tc>
+          <w:tcPr>
+            <w:tcW w:w="3192" w:type="dxa"/>
+          </w:tcPr>
+          <w:p>
+            <w:pPr>
+              <w:pStyle w:val="ListParagraph"/>
+              <w:ind w:left="0"/>
+              <w:rPr>
+                <w:sz w:val="24"/>
+                <w:szCs w:val="24"/>
+              </w:rPr>
+            </w:pPr>
+            <w:r>
+              <w:rPr>
+                <w:sz w:val="24"/>
+                <w:szCs w:val="24"/>
+              </w:rPr>
+              <w:t>Doctor</w:t>
+            </w:r>
+          </w:p>
+        </w:tc>
+        <w:tc>
+          <w:tcPr>
+            <w:tcW w:w="3192" w:type="dxa"/>
+          </w:tcPr>
+          <w:p>
+            <w:pPr>
+              <w:pStyle w:val="ListParagraph"/>
+              <w:ind w:left="0"/>
+              <w:rPr>
+                <w:b/>
+                <w:sz w:val="28"/>
+                <w:szCs w:val="28"/>
+              </w:rPr>
+            </w:pPr>
+          </w:p>
+        </w:tc>
+        <w:tc>
+          <w:tcPr>
+            <w:tcW w:w="3192" w:type="dxa"/>
+          </w:tcPr>
+          <w:p>
+            <w:pPr>
+              <w:pStyle w:val="ListParagraph"/>
+              <w:ind w:left="0"/>
+              <w:rPr>
+                <w:b/>
+                <w:sz w:val="28"/>
+                <w:szCs w:val="28"/>
+              </w:rPr>
+            </w:pPr>
+          </w:p>
+        </w:tc>
+      </w:tr>
+      <w:tr>
+        <w:tc>
+          <w:tcPr>
+            <w:tcW w:w="3192" w:type="dxa"/>
+          </w:tcPr>
+          <w:p>
+            <w:pPr>
+              <w:pStyle w:val="ListParagraph"/>
+              <w:ind w:left="0"/>
+              <w:rPr>
+                <w:sz w:val="24"/>
+                <w:szCs w:val="24"/>
+              </w:rPr>
+            </w:pPr>
+            <w:r>
+              <w:rPr>
+                <w:sz w:val="24"/>
+                <w:szCs w:val="24"/>
+              </w:rPr>
+              <w:t>Nurse</w:t>
+            </w:r>
+          </w:p>
+        </w:tc>
+        <w:tc>
+          <w:tcPr>
+            <w:tcW w:w="3192" w:type="dxa"/>
+          </w:tcPr>
+          <w:p>
+            <w:pPr>
+              <w:pStyle w:val="ListParagraph"/>
+              <w:ind w:left="0"/>
+              <w:rPr>
+                <w:b/>
+                <w:sz w:val="28"/>
+                <w:szCs w:val="28"/>
+              </w:rPr>
+            </w:pPr>
+          </w:p>
+        </w:tc>
+        <w:tc>
+          <w:tcPr>
+            <w:tcW w:w="3192" w:type="dxa"/>
+          </w:tcPr>
+          <w:p>
+            <w:pPr>
+              <w:pStyle w:val="ListParagraph"/>
+              <w:ind w:left="0"/>
+              <w:rPr>
+                <w:b/>
+                <w:sz w:val="28"/>
+                <w:szCs w:val="28"/>
+              </w:rPr>
+            </w:pPr>
+          </w:p>
+        </w:tc>
+      </w:tr>
+      <w:tr>
+        <w:tc>
+          <w:tcPr>
+            <w:tcW w:w="3192" w:type="dxa"/>
+          </w:tcPr>
+          <w:p>
+            <w:pPr>
+              <w:pStyle w:val="ListParagraph"/>
+              <w:ind w:left="0"/>
+              <w:rPr>
+                <w:sz w:val="24"/>
+                <w:szCs w:val="24"/>
+              </w:rPr>
+            </w:pPr>
+            <w:r>
+              <w:rPr>
+                <w:sz w:val="24"/>
+                <w:szCs w:val="24"/>
+              </w:rPr>
+              <w:t>Support staff</w:t>
+            </w:r>
+          </w:p>
+        </w:tc>
+        <w:tc>
+          <w:tcPr>
+            <w:tcW w:w="3192" w:type="dxa"/>
+          </w:tcPr>
+          <w:p>
+            <w:pPr>
+              <w:pStyle w:val="ListParagraph"/>
+              <w:ind w:left="0"/>
+              <w:rPr>
+                <w:b/>
+                <w:sz w:val="28"/>
+                <w:szCs w:val="28"/>
+              </w:rPr>
+            </w:pPr>
+          </w:p>
+        </w:tc>
+        <w:tc>
+          <w:tcPr>
+            <w:tcW w:w="3192" w:type="dxa"/>
+          </w:tcPr>
+          <w:p>
+            <w:pPr>
+              <w:pStyle w:val="ListParagraph"/>
+              <w:ind w:left="0"/>
+              <w:rPr>
+                <w:b/>
+                <w:sz w:val="28"/>
+                <w:szCs w:val="28"/>
+              </w:rPr>
+            </w:pPr>
+          </w:p>
+        </w:tc>
+      </w:tr>
+      <w:tr>
+        <w:tc>
+          <w:tcPr>
+            <w:tcW w:w="3192" w:type="dxa"/>
+          </w:tcPr>
+          <w:p>
+            <w:pPr>
+              <w:pStyle w:val="ListParagraph"/>
+              <w:ind w:left="0"/>
+              <w:rPr>
+                <w:sz w:val="24"/>
+                <w:szCs w:val="24"/>
+              </w:rPr>
+            </w:pPr>
+            <w:r>
+              <w:rPr>
+                <w:sz w:val="24"/>
+                <w:szCs w:val="24"/>
+              </w:rPr>
+              <w:t>Lab</w:t>
+            </w:r>
+          </w:p>
+        </w:tc>
+        <w:tc>
+          <w:tcPr>
+            <w:tcW w:w="3192" w:type="dxa"/>
+          </w:tcPr>
+          <w:p>
+            <w:pPr>
+              <w:pStyle w:val="ListParagraph"/>
+              <w:ind w:left="0"/>
+              <w:rPr>
+                <w:b/>
+                <w:sz w:val="28"/>
+                <w:szCs w:val="28"/>
+              </w:rPr>
+            </w:pPr>
+          </w:p>
+        </w:tc>
+        <w:tc>
+          <w:tcPr>
+            <w:tcW w:w="3192" w:type="dxa"/>
+          </w:tcPr>
+          <w:p>
+            <w:pPr>
+              <w:pStyle w:val="ListParagraph"/>
+              <w:ind w:left="0"/>
+              <w:rPr>
+                <w:b/>
+                <w:sz w:val="28"/>
+                <w:szCs w:val="28"/>
+              </w:rPr>
+            </w:pPr>
+          </w:p>
+        </w:tc>
+      </w:tr>
+      <w:tr>
+        <w:tc>
+          <w:tcPr>
+            <w:tcW w:w="3192" w:type="dxa"/>
+          </w:tcPr>
+          <w:p>
+            <w:pPr>
+              <w:pStyle w:val="ListParagraph"/>
+              <w:ind w:left="0"/>
+              <w:rPr>
+                <w:sz w:val="24"/>
+                <w:szCs w:val="24"/>
+              </w:rPr>
+            </w:pPr>
+            <w:r>
+              <w:rPr>
+                <w:sz w:val="24"/>
+                <w:szCs w:val="24"/>
+              </w:rPr>
+              <w:t>Pharmacist</w:t>
+            </w:r>
+          </w:p>
+        </w:tc>
+        <w:tc>
+          <w:tcPr>
+            <w:tcW w:w="3192" w:type="dxa"/>
+          </w:tcPr>
+          <w:p>
+            <w:pPr>
+              <w:pStyle w:val="ListParagraph"/>
+              <w:ind w:left="0"/>
+              <w:rPr>
+                <w:b/>
+                <w:sz w:val="28"/>
+                <w:szCs w:val="28"/>
+              </w:rPr>
+            </w:pPr>
+          </w:p>
+        </w:tc>
+        <w:tc>
+          <w:tcPr>
+            <w:tcW w:w="3192" w:type="dxa"/>
+          </w:tcPr>
+          <w:p>
+            <w:pPr>
+              <w:pStyle w:val="ListParagraph"/>
+              <w:ind w:left="0"/>
+              <w:rPr>
+                <w:b/>
+                <w:sz w:val="28"/>
+                <w:szCs w:val="28"/>
+              </w:rPr>
+            </w:pPr>
+          </w:p>
+        </w:tc>
+      </w:tr>
+      <w:tr>
+        <w:tc>
+          <w:tcPr>
+            <w:tcW w:w="3192" w:type="dxa"/>
+          </w:tcPr>
+          <w:p>
+            <w:pPr>
+              <w:pStyle w:val="ListParagraph"/>
+              <w:ind w:left="0"/>
+              <w:rPr>
+                <w:sz w:val="24"/>
+                <w:szCs w:val="24"/>
+              </w:rPr>
+            </w:pPr>
+            <w:r>
+              <w:rPr>
+                <w:sz w:val="24"/>
+                <w:szCs w:val="24"/>
+              </w:rPr>
+              <w:t>Accounts</w:t>
+            </w:r>
+          </w:p>
+        </w:tc>
+        <w:tc>
+          <w:tcPr>
+            <w:tcW w:w="3192" w:type="dxa"/>
+          </w:tcPr>
+          <w:p>
+            <w:pPr>
+              <w:pStyle w:val="ListParagraph"/>
+              <w:ind w:left="0"/>
+              <w:rPr>
+                <w:b/>
+                <w:sz w:val="28"/>
+                <w:szCs w:val="28"/>
+              </w:rPr>
+            </w:pPr>
+          </w:p>
+        </w:tc>
+        <w:tc>
+          <w:tcPr>
+            <w:tcW w:w="3192" w:type="dxa"/>
+          </w:tcPr>
+          <w:p>
+            <w:pPr>
+              <w:pStyle w:val="ListParagraph"/>
+              <w:ind w:left="0"/>
+              <w:rPr>
+                <w:b/>
+                <w:sz w:val="28"/>
+                <w:szCs w:val="28"/>
+              </w:rPr>
+            </w:pPr>
+          </w:p>
+        </w:tc>
+      </w:tr>
+      <w:tr>
+        <w:tc>
+          <w:tcPr>
+            <w:tcW w:w="3192" w:type="dxa"/>
+          </w:tcPr>
+          <w:p>
+            <w:pPr>
+              <w:pStyle w:val="ListParagraph"/>
+              <w:ind w:left="0"/>
+              <w:rPr>
+                <w:sz w:val="24"/>
+                <w:szCs w:val="24"/>
+              </w:rPr>
+            </w:pPr>
+            <w:r>
+              <w:rPr>
+                <w:sz w:val="24"/>
+                <w:szCs w:val="24"/>
+              </w:rPr>
+              <w:t>Outpatients</w:t>
+            </w:r>
+          </w:p>
+        </w:tc>
+        <w:tc>
+          <w:tcPr>
+            <w:tcW w:w="3192" w:type="dxa"/>
+          </w:tcPr>
+          <w:p>
+            <w:pPr>
+              <w:pStyle w:val="ListParagraph"/>
+              <w:ind w:left="0"/>
+              <w:rPr>
+                <w:b/>
+                <w:sz w:val="28"/>
+                <w:szCs w:val="28"/>
+              </w:rPr>
+            </w:pPr>
+          </w:p>
+        </w:tc>
+        <w:tc>
+          <w:tcPr>
+            <w:tcW w:w="3192" w:type="dxa"/>
+          </w:tcPr>
+          <w:p>
+            <w:pPr>
+              <w:pStyle w:val="ListParagraph"/>
+              <w:ind w:left="0"/>
+              <w:rPr>
+                <w:b/>
+                <w:sz w:val="28"/>
+                <w:szCs w:val="28"/>
+              </w:rPr>
+            </w:pPr>
+          </w:p>
+        </w:tc>
+      </w:tr>
+      <w:tr>
+        <w:tc>
+          <w:tcPr>
+            <w:tcW w:w="3192" w:type="dxa"/>
+          </w:tcPr>
+          <w:p>
+            <w:pPr>
+              <w:pStyle w:val="ListParagraph"/>
+              <w:ind w:left="0"/>
+              <w:rPr>
+                <w:sz w:val="24"/>
+                <w:szCs w:val="24"/>
+              </w:rPr>
+            </w:pPr>
+            <w:r>
+              <w:rPr>
+                <w:sz w:val="24"/>
+                <w:szCs w:val="24"/>
+              </w:rPr>
+              <w:t>Appointment</w:t>
+            </w:r>
+          </w:p>
+        </w:tc>
+        <w:tc>
+          <w:tcPr>
+            <w:tcW w:w="3192" w:type="dxa"/>
+          </w:tcPr>
+          <w:p>
+            <w:pPr>
+              <w:pStyle w:val="ListParagraph"/>
+              <w:ind w:left="0"/>
+              <w:rPr>
+                <w:b/>
+                <w:sz w:val="28"/>
+                <w:szCs w:val="28"/>
+              </w:rPr>
+            </w:pPr>
+          </w:p>
+        </w:tc>
+        <w:tc>
+          <w:tcPr>
+            <w:tcW w:w="3192" w:type="dxa"/>
+          </w:tcPr>
+          <w:p>
+            <w:pPr>
+              <w:pStyle w:val="ListParagraph"/>
+              <w:ind w:left="0"/>
+              <w:rPr>
+                <w:b/>
+                <w:sz w:val="28"/>
+                <w:szCs w:val="28"/>
+              </w:rPr>
+            </w:pPr>
+          </w:p>
+        </w:tc>
+      </w:tr>
+      <w:tr>
+        <w:tc>
+          <w:tcPr>
+            <w:tcW w:w="3192" w:type="dxa"/>
+          </w:tcPr>
+          <w:p>
+            <w:pPr>
+              <w:pStyle w:val="ListParagraph"/>
+              <w:ind w:left="0"/>
+              <w:rPr>
+                <w:sz w:val="24"/>
+                <w:szCs w:val="24"/>
+              </w:rPr>
+            </w:pPr>
+            <w:r>
+              <w:rPr>
+                <w:sz w:val="24"/>
+                <w:szCs w:val="24"/>
+              </w:rPr>
+              <w:t>Prescription</w:t>
+            </w:r>
+          </w:p>
+        </w:tc>
+        <w:tc>
+          <w:tcPr>
+            <w:tcW w:w="3192" w:type="dxa"/>
+          </w:tcPr>
+          <w:p>
+            <w:pPr>
+              <w:pStyle w:val="ListParagraph"/>
+              <w:ind w:left="0"/>
+              <w:rPr>
+                <w:b/>
+                <w:sz w:val="28"/>
+                <w:szCs w:val="28"/>
+              </w:rPr>
+            </w:pPr>
+          </w:p>
+        </w:tc>
+        <w:tc>
+          <w:tcPr>
+            <w:tcW w:w="3192" w:type="dxa"/>
+          </w:tcPr>
+          <w:p>
+            <w:pPr>
+              <w:pStyle w:val="ListParagraph"/>
+              <w:ind w:left="0"/>
+              <w:rPr>
+                <w:b/>
+                <w:sz w:val="28"/>
+                <w:szCs w:val="28"/>
+              </w:rPr>
+            </w:pPr>
+          </w:p>
+        </w:tc>
+      </w:tr>
+      <w:tr>
+        <w:tc>
+          <w:tcPr>
+            <w:tcW w:w="3192" w:type="dxa"/>
+          </w:tcPr>
+          <w:p>
+            <w:pPr>
+              <w:pStyle w:val="ListParagraph"/>
+              <w:ind w:left="0"/>
+              <w:rPr>
+                <w:sz w:val="24"/>
+                <w:szCs w:val="24"/>
+              </w:rPr>
+            </w:pPr>
+            <w:r>
+              <w:rPr>
+                <w:sz w:val="24"/>
+                <w:szCs w:val="24"/>
+              </w:rPr>
+              <w:t>Treatment</w:t>
+            </w:r>
+          </w:p>
+        </w:tc>
+        <w:tc>
+          <w:tcPr>
+            <w:tcW w:w="3192" w:type="dxa"/>
+          </w:tcPr>
+          <w:p>
+            <w:pPr>
+              <w:pStyle w:val="ListParagraph"/>
+              <w:ind w:left="0"/>
+              <w:rPr>
+                <w:b/>
+                <w:sz w:val="28"/>
+                <w:szCs w:val="28"/>
+              </w:rPr>
+            </w:pPr>
+          </w:p>
+        </w:tc>
+        <w:tc>
+          <w:tcPr>
+            <w:tcW w:w="3192" w:type="dxa"/>
+          </w:tcPr>
+          <w:p>
+            <w:pPr>
+              <w:pStyle w:val="ListParagraph"/>
+              <w:ind w:left="0"/>
+              <w:rPr>
+                <w:b/>
+                <w:sz w:val="28"/>
+                <w:szCs w:val="28"/>
+              </w:rPr>
+            </w:pPr>
+          </w:p>
+        </w:tc>
+      </w:tr>
+      <w:tr>
+        <w:tc>
+          <w:tcPr>
+            <w:tcW w:w="3192" w:type="dxa"/>
+          </w:tcPr>
+          <w:p>
+            <w:pPr>
+              <w:pStyle w:val="ListParagraph"/>
+              <w:ind w:left="0"/>
+              <w:rPr>
+                <w:sz w:val="24"/>
+                <w:szCs w:val="24"/>
+              </w:rPr>
+            </w:pPr>
+            <w:r>
+              <w:rPr>
+                <w:sz w:val="24"/>
+                <w:szCs w:val="24"/>
+              </w:rPr>
+              <w:t>Bed</w:t>
+            </w:r>
+          </w:p>
+        </w:tc>
+        <w:tc>
+          <w:tcPr>
+            <w:tcW w:w="3192" w:type="dxa"/>
+          </w:tcPr>
+          <w:p>
+            <w:pPr>
+              <w:pStyle w:val="ListParagraph"/>
+              <w:ind w:left="0"/>
+              <w:rPr>
+                <w:b/>
+                <w:sz w:val="28"/>
+                <w:szCs w:val="28"/>
+              </w:rPr>
+            </w:pPr>
+          </w:p>
+        </w:tc>
+        <w:tc>
+          <w:tcPr>
+            <w:tcW w:w="3192" w:type="dxa"/>
+          </w:tcPr>
+          <w:p>
+            <w:pPr>
+              <w:pStyle w:val="ListParagraph"/>
+              <w:ind w:left="0"/>
+              <w:rPr>
+                <w:b/>
+                <w:sz w:val="28"/>
+                <w:szCs w:val="28"/>
+              </w:rPr>
+            </w:pPr>
+          </w:p>
+        </w:tc>
+      </w:tr>
+      <w:tr>
+        <w:tc>
+          <w:tcPr>
+            <w:tcW w:w="3192" w:type="dxa"/>
+          </w:tcPr>
+          <w:p>
+            <w:pPr>
+              <w:pStyle w:val="ListParagraph"/>
+              <w:ind w:left="0"/>
+              <w:rPr>
+                <w:sz w:val="24"/>
+                <w:szCs w:val="24"/>
+              </w:rPr>
+            </w:pPr>
+            <w:r>
+              <w:rPr>
+                <w:sz w:val="24"/>
+                <w:szCs w:val="24"/>
+              </w:rPr>
+              <w:t>Operation theatre</w:t>
+            </w:r>
+          </w:p>
+        </w:tc>
+        <w:tc>
+          <w:tcPr>
+            <w:tcW w:w="3192" w:type="dxa"/>
+          </w:tcPr>
+          <w:p>
+            <w:pPr>
+              <w:pStyle w:val="ListParagraph"/>
+              <w:ind w:left="0"/>
+              <w:rPr>
+                <w:b/>
+                <w:sz w:val="28"/>
+                <w:szCs w:val="28"/>
+              </w:rPr>
+            </w:pPr>
+          </w:p>
+        </w:tc>
+        <w:tc>
+          <w:tcPr>
+            <w:tcW w:w="3192" w:type="dxa"/>
+          </w:tcPr>
+          <w:p>
+            <w:pPr>
+              <w:pStyle w:val="ListParagraph"/>
+              <w:ind w:left="0"/>
+              <w:rPr>
+                <w:b/>
+                <w:sz w:val="28"/>
+                <w:szCs w:val="28"/>
+              </w:rPr>
+            </w:pPr>
+          </w:p>
+        </w:tc>
+      </w:tr>
+      <w:tr>
+        <w:tc>
+          <w:tcPr>
+            <w:tcW w:w="3192" w:type="dxa"/>
+          </w:tcPr>
+          <w:p>
+            <w:pPr>
+              <w:pStyle w:val="ListParagraph"/>
+              <w:ind w:left="0"/>
+              <w:rPr>
+                <w:sz w:val="24"/>
+                <w:szCs w:val="24"/>
+              </w:rPr>
+            </w:pPr>
+            <w:r>
+              <w:rPr>
+                <w:sz w:val="24"/>
+                <w:szCs w:val="24"/>
+              </w:rPr>
+              <w:lastRenderedPageBreak/>
+              <w:t>Medicine</w:t>
+            </w:r>
+          </w:p>
+        </w:tc>
+        <w:tc>
+          <w:tcPr>
+            <w:tcW w:w="3192" w:type="dxa"/>
+          </w:tcPr>
+          <w:p>
+            <w:pPr>
+              <w:pStyle w:val="ListParagraph"/>
+              <w:ind w:left="0"/>
+              <w:rPr>
+                <w:b/>
+                <w:sz w:val="28"/>
+                <w:szCs w:val="28"/>
+              </w:rPr>
+            </w:pPr>
+          </w:p>
+        </w:tc>
+        <w:tc>
+          <w:tcPr>
+            <w:tcW w:w="3192" w:type="dxa"/>
+          </w:tcPr>
+          <w:p>
+            <w:pPr>
+              <w:pStyle w:val="ListParagraph"/>
+              <w:ind w:left="0"/>
+              <w:rPr>
+                <w:b/>
+                <w:sz w:val="28"/>
+                <w:szCs w:val="28"/>
+              </w:rPr>
+            </w:pPr>
+          </w:p>
+        </w:tc>
+      </w:tr>
+      <w:tr>
+        <w:tc>
+          <w:tcPr>
+            <w:tcW w:w="3192" w:type="dxa"/>
+          </w:tcPr>
+          <w:p>
+            <w:pPr>
+              <w:pStyle w:val="ListParagraph"/>
+              <w:ind w:left="0"/>
+              <w:rPr>
+                <w:sz w:val="24"/>
+                <w:szCs w:val="24"/>
+              </w:rPr>
+            </w:pPr>
+            <w:r>
+              <w:rPr>
+                <w:sz w:val="24"/>
+                <w:szCs w:val="24"/>
+              </w:rPr>
+              <w:t>Diagnosis reports</w:t>
+            </w:r>
+          </w:p>
+        </w:tc>
+        <w:tc>
+          <w:tcPr>
+            <w:tcW w:w="3192" w:type="dxa"/>
+          </w:tcPr>
+          <w:p>
+            <w:pPr>
+              <w:pStyle w:val="ListParagraph"/>
+              <w:ind w:left="0"/>
+              <w:rPr>
+                <w:b/>
+                <w:sz w:val="28"/>
+                <w:szCs w:val="28"/>
+              </w:rPr>
+            </w:pPr>
+          </w:p>
+        </w:tc>
+        <w:tc>
+          <w:tcPr>
+            <w:tcW w:w="3192" w:type="dxa"/>
+          </w:tcPr>
+          <w:p>
+            <w:pPr>
+              <w:pStyle w:val="ListParagraph"/>
+              <w:ind w:left="0"/>
+              <w:rPr>
+                <w:b/>
+                <w:sz w:val="28"/>
+                <w:szCs w:val="28"/>
+              </w:rPr>
+            </w:pPr>
+          </w:p>
+        </w:tc>
+      </w:tr>
+      <w:tr>
+        <w:tc>
+          <w:tcPr>
+            <w:tcW w:w="3192" w:type="dxa"/>
+          </w:tcPr>
+          <w:p>
+            <w:pPr>
+              <w:pStyle w:val="ListParagraph"/>
+              <w:ind w:left="0"/>
+              <w:rPr>
+                <w:sz w:val="24"/>
+                <w:szCs w:val="24"/>
+              </w:rPr>
+            </w:pPr>
+            <w:r>
+              <w:rPr>
+                <w:sz w:val="24"/>
+                <w:szCs w:val="24"/>
+              </w:rPr>
+              <w:t>Invoice</w:t>
+            </w:r>
+          </w:p>
+        </w:tc>
+        <w:tc>
+          <w:tcPr>
+            <w:tcW w:w="3192" w:type="dxa"/>
+          </w:tcPr>
+          <w:p>
+            <w:pPr>
+              <w:pStyle w:val="ListParagraph"/>
+              <w:ind w:left="0"/>
+              <w:rPr>
+                <w:b/>
+                <w:sz w:val="28"/>
+                <w:szCs w:val="28"/>
+              </w:rPr>
+            </w:pPr>
+          </w:p>
+        </w:tc>
+        <w:tc>
+          <w:tcPr>
+            <w:tcW w:w="3192" w:type="dxa"/>
+          </w:tcPr>
+          <w:p>
+            <w:pPr>
+              <w:pStyle w:val="ListParagraph"/>
+              <w:ind w:left="0"/>
+              <w:rPr>
+                <w:b/>
+                <w:sz w:val="28"/>
+                <w:szCs w:val="28"/>
+              </w:rPr>
+            </w:pPr>
+          </w:p>
+        </w:tc>
+      </w:tr>
+      <w:tr>
+        <w:tc>
+          <w:tcPr>
+            <w:tcW w:w="3192" w:type="dxa"/>
+          </w:tcPr>
+          <w:p>
+            <w:pPr>
+              <w:pStyle w:val="ListParagraph"/>
+              <w:ind w:left="0"/>
+              <w:rPr>
+                <w:sz w:val="24"/>
+                <w:szCs w:val="24"/>
+              </w:rPr>
+            </w:pPr>
+            <w:r>
+              <w:rPr>
+                <w:sz w:val="24"/>
+                <w:szCs w:val="24"/>
+              </w:rPr>
+              <w:t>Blood bank</w:t>
+            </w:r>
+          </w:p>
+        </w:tc>
+        <w:tc>
+          <w:tcPr>
+            <w:tcW w:w="3192" w:type="dxa"/>
+          </w:tcPr>
+          <w:p>
+            <w:pPr>
+              <w:pStyle w:val="ListParagraph"/>
+              <w:ind w:left="0"/>
+              <w:rPr>
+                <w:b/>
+                <w:sz w:val="28"/>
+                <w:szCs w:val="28"/>
+              </w:rPr>
+            </w:pPr>
+          </w:p>
+        </w:tc>
+        <w:tc>
+          <w:tcPr>
+            <w:tcW w:w="3192" w:type="dxa"/>
+          </w:tcPr>
+          <w:p>
+            <w:pPr>
+              <w:pStyle w:val="ListParagraph"/>
+              <w:ind w:left="0"/>
+              <w:rPr>
+                <w:b/>
+                <w:sz w:val="28"/>
+                <w:szCs w:val="28"/>
+              </w:rPr>
+            </w:pPr>
+          </w:p>
+        </w:tc>
+      </w:tr>
+      <w:tr>
+        <w:tc>
+          <w:tcPr>
+            <w:tcW w:w="3192" w:type="dxa"/>
+          </w:tcPr>
+          <w:p>
+            <w:pPr>
+              <w:pStyle w:val="ListParagraph"/>
+              <w:ind w:left="0"/>
+              <w:rPr>
+                <w:sz w:val="24"/>
+                <w:szCs w:val="24"/>
+              </w:rPr>
+            </w:pPr>
+            <w:r>
+              <w:rPr>
+                <w:sz w:val="24"/>
+                <w:szCs w:val="24"/>
+              </w:rPr>
+              <w:t>Ambulance</w:t>
+            </w:r>
+          </w:p>
+        </w:tc>
+        <w:tc>
+          <w:tcPr>
+            <w:tcW w:w="3192" w:type="dxa"/>
+          </w:tcPr>
+          <w:p>
+            <w:pPr>
+              <w:pStyle w:val="ListParagraph"/>
+              <w:ind w:left="0"/>
+              <w:rPr>
+                <w:b/>
+                <w:sz w:val="28"/>
+                <w:szCs w:val="28"/>
+              </w:rPr>
+            </w:pPr>
+          </w:p>
+        </w:tc>
+        <w:tc>
+          <w:tcPr>
+            <w:tcW w:w="3192" w:type="dxa"/>
+          </w:tcPr>
+          <w:p>
+            <w:pPr>
+              <w:pStyle w:val="ListParagraph"/>
+              <w:ind w:left="0"/>
+              <w:rPr>
+                <w:b/>
+                <w:sz w:val="28"/>
+                <w:szCs w:val="28"/>
+              </w:rPr>
+            </w:pPr>
+          </w:p>
+        </w:tc>
+      </w:tr>
+      <w:tr>
+        <w:tc>
+          <w:tcPr>
+            <w:tcW w:w="3192" w:type="dxa"/>
+          </w:tcPr>
+          <w:p>
+            <w:pPr>
+              <w:pStyle w:val="ListParagraph"/>
+              <w:ind w:left="0"/>
+              <w:rPr>
+                <w:sz w:val="24"/>
+                <w:szCs w:val="24"/>
+              </w:rPr>
+            </w:pPr>
+            <w:r>
+              <w:rPr>
+                <w:sz w:val="24"/>
+                <w:szCs w:val="24"/>
+              </w:rPr>
+              <w:t>Notice –Event</w:t>
+            </w:r>
+          </w:p>
+        </w:tc>
+        <w:tc>
+          <w:tcPr>
+            <w:tcW w:w="3192" w:type="dxa"/>
+          </w:tcPr>
+          <w:p>
+            <w:pPr>
+              <w:pStyle w:val="ListParagraph"/>
+              <w:ind w:left="0"/>
+              <w:rPr>
+                <w:b/>
+                <w:sz w:val="28"/>
+                <w:szCs w:val="28"/>
+              </w:rPr>
+            </w:pPr>
+          </w:p>
+        </w:tc>
+        <w:tc>
+          <w:tcPr>
+            <w:tcW w:w="3192" w:type="dxa"/>
+          </w:tcPr>
+          <w:p>
+            <w:pPr>
+              <w:pStyle w:val="ListParagraph"/>
+              <w:ind w:left="0"/>
+              <w:rPr>
+                <w:b/>
+                <w:sz w:val="28"/>
+                <w:szCs w:val="28"/>
+              </w:rPr>
+            </w:pPr>
+          </w:p>
+        </w:tc>
+      </w:tr>
+      <w:tr>
+        <w:tc>
+          <w:tcPr>
+            <w:tcW w:w="3192" w:type="dxa"/>
+          </w:tcPr>
+          <w:p>
+            <w:pPr>
+              <w:pStyle w:val="ListParagraph"/>
+              <w:ind w:left="0"/>
+              <w:rPr>
+                <w:sz w:val="24"/>
+                <w:szCs w:val="24"/>
+              </w:rPr>
+            </w:pPr>
+            <w:r>
+              <w:rPr>
+                <w:sz w:val="24"/>
+                <w:szCs w:val="24"/>
+              </w:rPr>
+              <w:t>Message</w:t>
+            </w:r>
+          </w:p>
+        </w:tc>
+        <w:tc>
+          <w:tcPr>
+            <w:tcW w:w="3192" w:type="dxa"/>
+          </w:tcPr>
+          <w:p>
+            <w:pPr>
+              <w:pStyle w:val="ListParagraph"/>
+              <w:ind w:left="0"/>
+              <w:rPr>
+                <w:b/>
+                <w:sz w:val="28"/>
+                <w:szCs w:val="28"/>
+              </w:rPr>
+            </w:pPr>
+          </w:p>
+        </w:tc>
+        <w:tc>
+          <w:tcPr>
+            <w:tcW w:w="3192" w:type="dxa"/>
+          </w:tcPr>
+          <w:p>
+            <w:pPr>
+              <w:pStyle w:val="ListParagraph"/>
+              <w:ind w:left="0"/>
+              <w:rPr>
+                <w:b/>
+                <w:sz w:val="28"/>
+                <w:szCs w:val="28"/>
+              </w:rPr>
+            </w:pPr>
+          </w:p>
+        </w:tc>
+      </w:tr>
+      <w:tr>
+        <w:tc>
+          <w:tcPr>
+            <w:tcW w:w="3192" w:type="dxa"/>
+          </w:tcPr>
+          <w:p>
+            <w:pPr>
+              <w:pStyle w:val="ListParagraph"/>
+              <w:ind w:left="0"/>
+              <w:rPr>
+                <w:sz w:val="24"/>
+                <w:szCs w:val="24"/>
+              </w:rPr>
+            </w:pPr>
+            <w:r>
+              <w:rPr>
+                <w:sz w:val="24"/>
+                <w:szCs w:val="24"/>
+              </w:rPr>
+              <w:t>Management reports</w:t>
+            </w:r>
+          </w:p>
+        </w:tc>
+        <w:tc>
+          <w:tcPr>
+            <w:tcW w:w="3192" w:type="dxa"/>
+          </w:tcPr>
+          <w:p>
+            <w:pPr>
+              <w:pStyle w:val="ListParagraph"/>
+              <w:ind w:left="0"/>
+              <w:rPr>
+                <w:b/>
+                <w:sz w:val="28"/>
+                <w:szCs w:val="28"/>
+              </w:rPr>
+            </w:pPr>
+          </w:p>
+        </w:tc>
+        <w:tc>
+          <w:tcPr>
+            <w:tcW w:w="3192" w:type="dxa"/>
+          </w:tcPr>
+          <w:p>
+            <w:pPr>
+              <w:pStyle w:val="ListParagraph"/>
+              <w:ind w:left="0"/>
+              <w:rPr>
+                <w:b/>
+                <w:sz w:val="28"/>
+                <w:szCs w:val="28"/>
+              </w:rPr>
+            </w:pPr>
+          </w:p>
+        </w:tc>
+      </w:tr>
+      <w:tr>
+        <w:tc>
+          <w:tcPr>
+            <w:tcW w:w="3192" w:type="dxa"/>
+          </w:tcPr>
+          <w:p>
+            <w:pPr>
+              <w:pStyle w:val="ListParagraph"/>
+              <w:ind w:left="0"/>
+              <w:rPr>
+                <w:sz w:val="24"/>
+                <w:szCs w:val="24"/>
+              </w:rPr>
+            </w:pPr>
+            <w:r>
+              <w:rPr>
+                <w:sz w:val="24"/>
+                <w:szCs w:val="24"/>
+              </w:rPr>
+              <w:t>Once click install</w:t>
+            </w:r>
+          </w:p>
+        </w:tc>
+        <w:tc>
+          <w:tcPr>
+            <w:tcW w:w="3192" w:type="dxa"/>
+          </w:tcPr>
+          <w:p>
+            <w:pPr>
+              <w:pStyle w:val="ListParagraph"/>
+              <w:ind w:left="0"/>
+              <w:rPr>
+                <w:b/>
+                <w:sz w:val="28"/>
+                <w:szCs w:val="28"/>
+              </w:rPr>
+            </w:pPr>
+          </w:p>
+        </w:tc>
+        <w:tc>
+          <w:tcPr>
+            <w:tcW w:w="3192" w:type="dxa"/>
+          </w:tcPr>
+          <w:p>
+            <w:pPr>
+              <w:pStyle w:val="ListParagraph"/>
+              <w:ind w:left="0"/>
+              <w:rPr>
+                <w:b/>
+                <w:sz w:val="28"/>
+                <w:szCs w:val="28"/>
+              </w:rPr>
+            </w:pPr>
+          </w:p>
+        </w:tc>
+      </w:tr>
+      <w:tr>
+        <w:tc>
+          <w:tcPr>
+            <w:tcW w:w="3192" w:type="dxa"/>
+          </w:tcPr>
+          <w:p>
+            <w:pPr>
+              <w:pStyle w:val="ListParagraph"/>
+              <w:ind w:left="0"/>
+              <w:rPr>
+                <w:sz w:val="24"/>
+                <w:szCs w:val="24"/>
+              </w:rPr>
+            </w:pPr>
+            <w:r>
+              <w:rPr>
+                <w:sz w:val="24"/>
+                <w:szCs w:val="24"/>
+              </w:rPr>
+              <w:t>Powerful features with unique design</w:t>
+            </w:r>
+          </w:p>
+        </w:tc>
+        <w:tc>
+          <w:tcPr>
+            <w:tcW w:w="3192" w:type="dxa"/>
+          </w:tcPr>
+          <w:p>
+            <w:pPr>
+              <w:pStyle w:val="ListParagraph"/>
+              <w:ind w:left="0"/>
+              <w:rPr>
+                <w:b/>
+                <w:sz w:val="28"/>
+                <w:szCs w:val="28"/>
+              </w:rPr>
+            </w:pPr>
+          </w:p>
+        </w:tc>
+        <w:tc>
+          <w:tcPr>
+            <w:tcW w:w="3192" w:type="dxa"/>
+          </w:tcPr>
+          <w:p>
+            <w:pPr>
+              <w:pStyle w:val="ListParagraph"/>
+              <w:ind w:left="0"/>
+              <w:rPr>
+                <w:b/>
+                <w:sz w:val="28"/>
+                <w:szCs w:val="28"/>
+              </w:rPr>
+            </w:pPr>
+          </w:p>
+        </w:tc>
+      </w:tr>
+    </w:tbl>
+    <w:p>
+      <w:pPr>
+        <w:pStyle w:val="ListParagraph"/>
+        <w:ind w:left="1440"/>
+        <w:rPr>
+          <w:b/>
+          <w:sz w:val="28"/>
+          <w:szCs w:val="28"/>
+        </w:rPr>
+      </w:pPr>
+    </w:p>
+    <w:p>
+      <w:pPr>
+        <w:pStyle w:val="ListParagraph"/>
+        <w:numPr>
+          <w:ilvl w:val="2"/>
+          <w:numId w:val="5"/>
+        </w:numPr>
+        <w:rPr>
+          <w:b/>
+          <w:sz w:val="28"/>
+          <w:szCs w:val="28"/>
+        </w:rPr>
+      </w:pPr>
+    </w:p>
+    <w:p>
+      <w:pPr>
+        <w:pStyle w:val="ListParagraph"/>
+        <w:numPr>
+          <w:ilvl w:val="0"/>
+          <w:numId w:val="5"/>
+        </w:numPr>
+        <w:rPr>
+          <w:b/>
+          <w:sz w:val="28"/>
+          <w:szCs w:val="28"/>
+        </w:rPr>
+      </w:pPr>
+    </w:p>
+    <w:p>
+      <w:pPr>
+        <w:pStyle w:val="ListParagraph"/>
+        <w:numPr>
+          <w:ilvl w:val="0"/>
+          <w:numId w:val="5"/>
+        </w:numPr>
+        <w:rPr>
+          <w:b/>
+          <w:sz w:val="28"/>
+          <w:szCs w:val="28"/>
+        </w:rPr>
+      </w:pPr>
     </w:p>
     <w:p>
       <w:pPr>
@@ -2194,6 +3900,241 @@
       </w:rPr>
     </w:lvl>
   </w:abstractNum>
+  <w:abstractNum w:abstractNumId="4">
+    <w:nsid w:val="655C52E6"/>
+    <w:multiLevelType w:val="hybridMultilevel"/>
+    <w:tmpl w:val="1B48F604"/>
+    <w:lvl w:ilvl="0" w:tplc="04090001">
+      <w:start w:val="1"/>
+      <w:numFmt w:val="bullet"/>
+      <w:lvlText w:val=""/>
+      <w:lvlJc w:val="left"/>
+      <w:pPr>
+        <w:ind w:left="1860" w:hanging="360"/>
+      </w:pPr>
+      <w:rPr>
+        <w:rFonts w:ascii="Symbol" w:hAnsi="Symbol" w:hint="default"/>
+      </w:rPr>
+    </w:lvl>
+    <w:lvl w:ilvl="1" w:tplc="04090003" w:tentative="1">
+      <w:start w:val="1"/>
+      <w:numFmt w:val="bullet"/>
+      <w:lvlText w:val="o"/>
+      <w:lvlJc w:val="left"/>
+      <w:pPr>
+        <w:ind w:left="2580" w:hanging="360"/>
+      </w:pPr>
+      <w:rPr>
+        <w:rFonts w:ascii="Courier New" w:hAnsi="Courier New" w:cs="Courier New" w:hint="default"/>
+      </w:rPr>
+    </w:lvl>
+    <w:lvl w:ilvl="2" w:tplc="04090005" w:tentative="1">
+      <w:start w:val="1"/>
+      <w:numFmt w:val="bullet"/>
+      <w:lvlText w:val=""/>
+      <w:lvlJc w:val="left"/>
+      <w:pPr>
+        <w:ind w:left="3300" w:hanging="360"/>
+      </w:pPr>
+      <w:rPr>
+        <w:rFonts w:ascii="Wingdings" w:hAnsi="Wingdings" w:hint="default"/>
+      </w:rPr>
+    </w:lvl>
+    <w:lvl w:ilvl="3" w:tplc="04090001" w:tentative="1">
+      <w:start w:val="1"/>
+      <w:numFmt w:val="bullet"/>
+      <w:lvlText w:val=""/>
+      <w:lvlJc w:val="left"/>
+      <w:pPr>
+        <w:ind w:left="4020" w:hanging="360"/>
+      </w:pPr>
+      <w:rPr>
+        <w:rFonts w:ascii="Symbol" w:hAnsi="Symbol" w:hint="default"/>
+      </w:rPr>
+    </w:lvl>
+    <w:lvl w:ilvl="4" w:tplc="04090003" w:tentative="1">
+      <w:start w:val="1"/>
+      <w:numFmt w:val="bullet"/>
+      <w:lvlText w:val="o"/>
+      <w:lvlJc w:val="left"/>
+      <w:pPr>
+        <w:ind w:left="4740" w:hanging="360"/>
+      </w:pPr>
+      <w:rPr>
+        <w:rFonts w:ascii="Courier New" w:hAnsi="Courier New" w:cs="Courier New" w:hint="default"/>
+      </w:rPr>
+    </w:lvl>
+    <w:lvl w:ilvl="5" w:tplc="04090005" w:tentative="1">
+      <w:start w:val="1"/>
+      <w:numFmt w:val="bullet"/>
+      <w:lvlText w:val=""/>
+      <w:lvlJc w:val="left"/>
+      <w:pPr>
+        <w:ind w:left="5460" w:hanging="360"/>
+      </w:pPr>
+      <w:rPr>
+        <w:rFonts w:ascii="Wingdings" w:hAnsi="Wingdings" w:hint="default"/>
+      </w:rPr>
+    </w:lvl>
+    <w:lvl w:ilvl="6" w:tplc="04090001" w:tentative="1">
+      <w:start w:val="1"/>
+      <w:numFmt w:val="bullet"/>
+      <w:lvlText w:val=""/>
+      <w:lvlJc w:val="left"/>
+      <w:pPr>
+        <w:ind w:left="6180" w:hanging="360"/>
+      </w:pPr>
+      <w:rPr>
+        <w:rFonts w:ascii="Symbol" w:hAnsi="Symbol" w:hint="default"/>
+      </w:rPr>
+    </w:lvl>
+    <w:lvl w:ilvl="7" w:tplc="04090003" w:tentative="1">
+      <w:start w:val="1"/>
+      <w:numFmt w:val="bullet"/>
+      <w:lvlText w:val="o"/>
+      <w:lvlJc w:val="left"/>
+      <w:pPr>
+        <w:ind w:left="6900" w:hanging="360"/>
+      </w:pPr>
+      <w:rPr>
+        <w:rFonts w:ascii="Courier New" w:hAnsi="Courier New" w:cs="Courier New" w:hint="default"/>
+      </w:rPr>
+    </w:lvl>
+    <w:lvl w:ilvl="8" w:tplc="04090005" w:tentative="1">
+      <w:start w:val="1"/>
+      <w:numFmt w:val="bullet"/>
+      <w:lvlText w:val=""/>
+      <w:lvlJc w:val="left"/>
+      <w:pPr>
+        <w:ind w:left="7620" w:hanging="360"/>
+      </w:pPr>
+      <w:rPr>
+        <w:rFonts w:ascii="Wingdings" w:hAnsi="Wingdings" w:hint="default"/>
+      </w:rPr>
+    </w:lvl>
+  </w:abstractNum>
+  <w:abstractNum w:abstractNumId="5">
+    <w:nsid w:val="6BA5559A"/>
+    <w:multiLevelType w:val="multilevel"/>
+    <w:tmpl w:val="F52C41E0"/>
+    <w:lvl w:ilvl="0">
+      <w:start w:val="1"/>
+      <w:numFmt w:val="decimal"/>
+      <w:lvlText w:val="%1."/>
+      <w:lvlJc w:val="left"/>
+      <w:pPr>
+        <w:ind w:left="720" w:hanging="360"/>
+      </w:pPr>
+      <w:rPr>
+        <w:rFonts w:hint="default"/>
+        <w:sz w:val="24"/>
+      </w:rPr>
+    </w:lvl>
+    <w:lvl w:ilvl="1">
+      <w:start w:val="1"/>
+      <w:numFmt w:val="decimal"/>
+      <w:isLgl/>
+      <w:lvlText w:val="%1.%2"/>
+      <w:lvlJc w:val="left"/>
+      <w:pPr>
+        <w:ind w:left="1140" w:hanging="420"/>
+      </w:pPr>
+      <w:rPr>
+        <w:rFonts w:hint="default"/>
+      </w:rPr>
+    </w:lvl>
+    <w:lvl w:ilvl="2">
+      <w:start w:val="1"/>
+      <w:numFmt w:val="decimal"/>
+      <w:isLgl/>
+      <w:lvlText w:val="%1.%2.%3"/>
+      <w:lvlJc w:val="left"/>
+      <w:pPr>
+        <w:ind w:left="1800" w:hanging="720"/>
+      </w:pPr>
+      <w:rPr>
+        <w:rFonts w:hint="default"/>
+      </w:rPr>
+    </w:lvl>
+    <w:lvl w:ilvl="3">
+      <w:start w:val="1"/>
+      <w:numFmt w:val="decimal"/>
+      <w:isLgl/>
+      <w:lvlText w:val="%1.%2.%3.%4"/>
+      <w:lvlJc w:val="left"/>
+      <w:pPr>
+        <w:ind w:left="2520" w:hanging="1080"/>
+      </w:pPr>
+      <w:rPr>
+        <w:rFonts w:hint="default"/>
+      </w:rPr>
+    </w:lvl>
+    <w:lvl w:ilvl="4">
+      <w:start w:val="1"/>
+      <w:numFmt w:val="decimal"/>
+      <w:isLgl/>
+      <w:lvlText w:val="%1.%2.%3.%4.%5"/>
+      <w:lvlJc w:val="left"/>
+      <w:pPr>
+        <w:ind w:left="2880" w:hanging="1080"/>
+      </w:pPr>
+      <w:rPr>
+        <w:rFonts w:hint="default"/>
+      </w:rPr>
+    </w:lvl>
+    <w:lvl w:ilvl="5">
+      <w:start w:val="1"/>
+      <w:numFmt w:val="decimal"/>
+      <w:isLgl/>
+      <w:lvlText w:val="%1.%2.%3.%4.%5.%6"/>
+      <w:lvlJc w:val="left"/>
+      <w:pPr>
+        <w:ind w:left="3600" w:hanging="1440"/>
+      </w:pPr>
+      <w:rPr>
+        <w:rFonts w:hint="default"/>
+      </w:rPr>
+    </w:lvl>
+    <w:lvl w:ilvl="6">
+      <w:start w:val="1"/>
+      <w:numFmt w:val="decimal"/>
+      <w:isLgl/>
+      <w:lvlText w:val="%1.%2.%3.%4.%5.%6.%7"/>
+      <w:lvlJc w:val="left"/>
+      <w:pPr>
+        <w:ind w:left="3960" w:hanging="1440"/>
+      </w:pPr>
+      <w:rPr>
+        <w:rFonts w:hint="default"/>
+      </w:rPr>
+    </w:lvl>
+    <w:lvl w:ilvl="7">
+      <w:start w:val="1"/>
+      <w:numFmt w:val="decimal"/>
+      <w:isLgl/>
+      <w:lvlText w:val="%1.%2.%3.%4.%5.%6.%7.%8"/>
+      <w:lvlJc w:val="left"/>
+      <w:pPr>
+        <w:ind w:left="4680" w:hanging="1800"/>
+      </w:pPr>
+      <w:rPr>
+        <w:rFonts w:hint="default"/>
+      </w:rPr>
+    </w:lvl>
+    <w:lvl w:ilvl="8">
+      <w:start w:val="1"/>
+      <w:numFmt w:val="decimal"/>
+      <w:isLgl/>
+      <w:lvlText w:val="%1.%2.%3.%4.%5.%6.%7.%8.%9"/>
+      <w:lvlJc w:val="left"/>
+      <w:pPr>
+        <w:ind w:left="5400" w:hanging="2160"/>
+      </w:pPr>
+      <w:rPr>
+        <w:rFonts w:hint="default"/>
+      </w:rPr>
+    </w:lvl>
+  </w:abstractNum>
   <w:num w:numId="1">
     <w:abstractNumId w:val="0"/>
   </w:num>
@@ -2205,6 +4146,12 @@
   </w:num>
   <w:num w:numId="4">
     <w:abstractNumId w:val="3"/>
+  </w:num>
+  <w:num w:numId="5">
+    <w:abstractNumId w:val="5"/>
+  </w:num>
+  <w:num w:numId="6">
+    <w:abstractNumId w:val="4"/>
   </w:num>
 </w:numbering>
 </file>
@@ -2693,7 +4640,7 @@
   <a:extraClrSchemeLst/>
   <a:extLst>
     <a:ext uri="{05A4C25C-085E-4340-85A3-A5531E510DB2}">
-      <thm15:themeFamily xmlns="" xmlns:thm15="http://schemas.microsoft.com/office/thememl/2012/main" name="Office Theme" id="{62F939B6-93AF-4DB8-9C6B-D6C7DFDC589F}" vid="{4A3C46E8-61CC-4603-A589-7422A47A8E4A}"/>
+      <thm15:themeFamily xmlns:thm15="http://schemas.microsoft.com/office/thememl/2012/main" xmlns="" name="Office Theme" id="{62F939B6-93AF-4DB8-9C6B-D6C7DFDC589F}" vid="{4A3C46E8-61CC-4603-A589-7422A47A8E4A}"/>
     </a:ext>
   </a:extLst>
 </a:theme>
@@ -2704,7 +4651,7 @@
 </file>
 
 <file path=customXml/itemProps1.xml><?xml version="1.0" encoding="utf-8"?>
-<ds:datastoreItem xmlns:ds="http://schemas.openxmlformats.org/officeDocument/2006/customXml" ds:itemID="{9870DD7A-7DFA-4BF5-A207-207017E255A4}">
+<ds:datastoreItem xmlns:ds="http://schemas.openxmlformats.org/officeDocument/2006/customXml" ds:itemID="{20BDE5BB-129C-459D-8220-E999AA6902D3}">
   <ds:schemaRefs>
     <ds:schemaRef ds:uri="http://schemas.openxmlformats.org/officeDocument/2006/bibliography"/>
   </ds:schemaRefs>

</xml_diff>

<commit_message>
updating Hospital management test plan
</commit_message>
<xml_diff>
--- a/Testplan_HospitalMgt.docx
+++ b/Testplan_HospitalMgt.docx
@@ -340,14 +340,34 @@
                 <w:szCs w:val="28"/>
               </w:rPr>
             </w:pPr>
+            <w:proofErr w:type="spellStart"/>
             <w:r>
               <w:rPr>
                 <w:b/>
                 <w:sz w:val="28"/>
                 <w:szCs w:val="28"/>
               </w:rPr>
-              <w:t>Bincy Gijo</w:t>
+              <w:t>Bincy</w:t>
             </w:r>
+            <w:proofErr w:type="spellEnd"/>
+            <w:r>
+              <w:rPr>
+                <w:b/>
+                <w:sz w:val="28"/>
+                <w:szCs w:val="28"/>
+              </w:rPr>
+              <w:t xml:space="preserve"> </w:t>
+            </w:r>
+            <w:proofErr w:type="spellStart"/>
+            <w:r>
+              <w:rPr>
+                <w:b/>
+                <w:sz w:val="28"/>
+                <w:szCs w:val="28"/>
+              </w:rPr>
+              <w:t>Gijo</w:t>
+            </w:r>
+            <w:proofErr w:type="spellEnd"/>
           </w:p>
         </w:tc>
         <w:tc>
@@ -879,6 +899,7 @@
         <w:tab/>
         <w:t>Who will test</w:t>
       </w:r>
+      <w:proofErr w:type="gramStart"/>
       <w:r>
         <w:rPr>
           <w:b/>
@@ -887,6 +908,15 @@
         </w:rPr>
         <w:t>?</w:t>
       </w:r>
+      <w:r>
+        <w:rPr>
+          <w:b/>
+          <w:sz w:val="28"/>
+          <w:szCs w:val="28"/>
+        </w:rPr>
+        <w:t>...............................................................</w:t>
+      </w:r>
+      <w:proofErr w:type="gramEnd"/>
     </w:p>
     <w:p>
       <w:pPr>
@@ -923,6 +953,7 @@
         <w:tab/>
         <w:t>When will test occur</w:t>
       </w:r>
+      <w:proofErr w:type="gramStart"/>
       <w:r>
         <w:rPr>
           <w:b/>
@@ -931,6 +962,15 @@
         </w:rPr>
         <w:t>...</w:t>
       </w:r>
+      <w:r>
+        <w:rPr>
+          <w:b/>
+          <w:sz w:val="28"/>
+          <w:szCs w:val="28"/>
+        </w:rPr>
+        <w:t>...................................................</w:t>
+      </w:r>
+      <w:proofErr w:type="gramEnd"/>
     </w:p>
     <w:p>
       <w:pPr>
@@ -958,6 +998,14 @@
         </w:rPr>
         <w:t>2. TEST OBJECTIVE</w:t>
       </w:r>
+      <w:r>
+        <w:rPr>
+          <w:b/>
+          <w:sz w:val="28"/>
+          <w:szCs w:val="28"/>
+        </w:rPr>
+        <w:t>………………………………………………………………………………………………</w:t>
+      </w:r>
     </w:p>
     <w:p>
       <w:pPr>
@@ -974,6 +1022,14 @@
           <w:szCs w:val="28"/>
         </w:rPr>
         <w:t>3. TEST CRITERIA</w:t>
+      </w:r>
+      <w:r>
+        <w:rPr>
+          <w:b/>
+          <w:sz w:val="28"/>
+          <w:szCs w:val="28"/>
+        </w:rPr>
+        <w:t>…………………………………………………………………………………………………</w:t>
       </w:r>
     </w:p>
     <w:p>
@@ -1002,6 +1058,14 @@
         <w:tab/>
         <w:t>Suspension Criteria</w:t>
       </w:r>
+      <w:r>
+        <w:rPr>
+          <w:b/>
+          <w:sz w:val="28"/>
+          <w:szCs w:val="28"/>
+        </w:rPr>
+        <w:t>………………………………………………………………………….</w:t>
+      </w:r>
     </w:p>
     <w:p>
       <w:pPr>
@@ -1029,6 +1093,14 @@
         <w:tab/>
         <w:t>Exit Criteria</w:t>
       </w:r>
+      <w:r>
+        <w:rPr>
+          <w:b/>
+          <w:sz w:val="28"/>
+          <w:szCs w:val="28"/>
+        </w:rPr>
+        <w:t>…………………………………………………………………………………….</w:t>
+      </w:r>
     </w:p>
     <w:p>
       <w:pPr>
@@ -1045,6 +1117,14 @@
           <w:szCs w:val="28"/>
         </w:rPr>
         <w:t>4. RESOURCE PLANNING</w:t>
+      </w:r>
+      <w:r>
+        <w:rPr>
+          <w:b/>
+          <w:sz w:val="28"/>
+          <w:szCs w:val="28"/>
+        </w:rPr>
+        <w:t>…………………………………………………………………………………….</w:t>
       </w:r>
     </w:p>
     <w:p>
@@ -1073,6 +1153,14 @@
         <w:tab/>
         <w:t>System Resource</w:t>
       </w:r>
+      <w:r>
+        <w:rPr>
+          <w:b/>
+          <w:sz w:val="28"/>
+          <w:szCs w:val="28"/>
+        </w:rPr>
+        <w:t>…………………………………………………………………………….</w:t>
+      </w:r>
     </w:p>
     <w:p>
       <w:pPr>
@@ -1100,6 +1188,14 @@
         <w:tab/>
         <w:t>Human Resource</w:t>
       </w:r>
+      <w:r>
+        <w:rPr>
+          <w:b/>
+          <w:sz w:val="28"/>
+          <w:szCs w:val="28"/>
+        </w:rPr>
+        <w:t>…………………………………………………………………………….</w:t>
+      </w:r>
     </w:p>
     <w:p>
       <w:pPr>
@@ -1117,6 +1213,14 @@
         </w:rPr>
         <w:t>5. TEST ENVIRONMENT</w:t>
       </w:r>
+      <w:r>
+        <w:rPr>
+          <w:b/>
+          <w:sz w:val="28"/>
+          <w:szCs w:val="28"/>
+        </w:rPr>
+        <w:t>………………………………………………………………………………………</w:t>
+      </w:r>
     </w:p>
     <w:p>
       <w:pPr>
@@ -1133,6 +1237,14 @@
           <w:szCs w:val="28"/>
         </w:rPr>
         <w:t>6. SCHEDULE &amp; ESTIMATION</w:t>
+      </w:r>
+      <w:r>
+        <w:rPr>
+          <w:b/>
+          <w:sz w:val="28"/>
+          <w:szCs w:val="28"/>
+        </w:rPr>
+        <w:t>………………………………………………………………………………</w:t>
       </w:r>
     </w:p>
     <w:p>
@@ -1161,6 +1273,14 @@
         <w:tab/>
         <w:t>All project task and estimation</w:t>
       </w:r>
+      <w:r>
+        <w:rPr>
+          <w:b/>
+          <w:sz w:val="28"/>
+          <w:szCs w:val="28"/>
+        </w:rPr>
+        <w:t>………………………………………………………..</w:t>
+      </w:r>
     </w:p>
     <w:p>
       <w:pPr>
@@ -1188,6 +1308,14 @@
         <w:tab/>
         <w:t>Schedule to complete these tasks</w:t>
       </w:r>
+      <w:r>
+        <w:rPr>
+          <w:b/>
+          <w:sz w:val="28"/>
+          <w:szCs w:val="28"/>
+        </w:rPr>
+        <w:t>……………………………………………………</w:t>
+      </w:r>
     </w:p>
     <w:p>
       <w:pPr>
@@ -1223,6 +1351,14 @@
         </w:rPr>
         <w:t xml:space="preserve"> DELIVERABLE</w:t>
       </w:r>
+      <w:r>
+        <w:rPr>
+          <w:b/>
+          <w:sz w:val="28"/>
+          <w:szCs w:val="28"/>
+        </w:rPr>
+        <w:t>…………………………………………………………………………………………</w:t>
+      </w:r>
     </w:p>
     <w:p>
       <w:pPr>
@@ -1250,6 +1386,14 @@
         <w:tab/>
         <w:t>Before testing phase</w:t>
       </w:r>
+      <w:r>
+        <w:rPr>
+          <w:b/>
+          <w:sz w:val="28"/>
+          <w:szCs w:val="28"/>
+        </w:rPr>
+        <w:t>……………………………………………………………………..</w:t>
+      </w:r>
     </w:p>
     <w:p>
       <w:pPr>
@@ -1277,6 +1421,14 @@
         <w:tab/>
         <w:t>During the testing</w:t>
       </w:r>
+      <w:r>
+        <w:rPr>
+          <w:b/>
+          <w:sz w:val="28"/>
+          <w:szCs w:val="28"/>
+        </w:rPr>
+        <w:t>…………………………………………………………………………</w:t>
+      </w:r>
     </w:p>
     <w:p>
       <w:pPr>
@@ -1303,6 +1455,14 @@
         </w:rPr>
         <w:tab/>
         <w:t>After the testing cycle is over</w:t>
+      </w:r>
+      <w:r>
+        <w:rPr>
+          <w:b/>
+          <w:sz w:val="28"/>
+          <w:szCs w:val="28"/>
+        </w:rPr>
+        <w:t>…………………………………………………………</w:t>
       </w:r>
     </w:p>
     <w:p>
@@ -3994,6 +4154,15 @@
     <w:p>
       <w:pPr>
         <w:pStyle w:val="ListParagraph"/>
+        <w:rPr>
+          <w:sz w:val="24"/>
+          <w:szCs w:val="24"/>
+        </w:rPr>
+      </w:pPr>
+    </w:p>
+    <w:p>
+      <w:pPr>
+        <w:pStyle w:val="ListParagraph"/>
         <w:numPr>
           <w:ilvl w:val="0"/>
           <w:numId w:val="5"/>
@@ -4012,6 +4181,16 @@
         </w:rPr>
         <w:t>TEST CRITERIA</w:t>
       </w:r>
+    </w:p>
+    <w:p>
+      <w:pPr>
+        <w:pStyle w:val="ListParagraph"/>
+        <w:rPr>
+          <w:b/>
+          <w:sz w:val="28"/>
+          <w:szCs w:val="28"/>
+        </w:rPr>
+      </w:pPr>
     </w:p>
     <w:p>
       <w:pPr>
@@ -4138,24 +4317,12 @@
     <w:p>
       <w:pPr>
         <w:pStyle w:val="ListParagraph"/>
-        <w:numPr>
-          <w:ilvl w:val="0"/>
-          <w:numId w:val="5"/>
-        </w:numPr>
-        <w:rPr>
-          <w:b/>
-          <w:sz w:val="28"/>
-          <w:szCs w:val="28"/>
-        </w:rPr>
-      </w:pPr>
-      <w:r>
-        <w:rPr>
-          <w:b/>
-          <w:sz w:val="28"/>
-          <w:szCs w:val="28"/>
-        </w:rPr>
-        <w:t>RESOURCE PLANNING</w:t>
-      </w:r>
+        <w:ind w:left="1860"/>
+        <w:rPr>
+          <w:sz w:val="24"/>
+          <w:szCs w:val="24"/>
+        </w:rPr>
+      </w:pPr>
     </w:p>
     <w:p>
       <w:pPr>
@@ -4176,8 +4343,250 @@
           <w:sz w:val="28"/>
           <w:szCs w:val="28"/>
         </w:rPr>
-        <w:t>TEST ENVIRONMENT</w:t>
-      </w:r>
+        <w:t>RESOURCE PLANNING</w:t>
+      </w:r>
+    </w:p>
+    <w:p>
+      <w:pPr>
+        <w:pStyle w:val="ListParagraph"/>
+        <w:numPr>
+          <w:ilvl w:val="1"/>
+          <w:numId w:val="5"/>
+        </w:numPr>
+        <w:rPr>
+          <w:b/>
+          <w:sz w:val="28"/>
+          <w:szCs w:val="28"/>
+        </w:rPr>
+      </w:pPr>
+      <w:r>
+        <w:rPr>
+          <w:b/>
+          <w:sz w:val="28"/>
+          <w:szCs w:val="28"/>
+        </w:rPr>
+        <w:t>System resource</w:t>
+      </w:r>
+    </w:p>
+    <w:p>
+      <w:pPr>
+        <w:pStyle w:val="ListParagraph"/>
+        <w:numPr>
+          <w:ilvl w:val="0"/>
+          <w:numId w:val="11"/>
+        </w:numPr>
+        <w:rPr>
+          <w:sz w:val="24"/>
+          <w:szCs w:val="24"/>
+        </w:rPr>
+      </w:pPr>
+      <w:r>
+        <w:rPr>
+          <w:sz w:val="24"/>
+          <w:szCs w:val="24"/>
+        </w:rPr>
+        <w:t>Server/</w:t>
+      </w:r>
+      <w:r>
+        <w:rPr>
+          <w:sz w:val="24"/>
+          <w:szCs w:val="24"/>
+        </w:rPr>
+        <w:t>software</w:t>
+      </w:r>
+    </w:p>
+    <w:p>
+      <w:pPr>
+        <w:pStyle w:val="ListParagraph"/>
+        <w:numPr>
+          <w:ilvl w:val="0"/>
+          <w:numId w:val="11"/>
+        </w:numPr>
+        <w:rPr>
+          <w:sz w:val="24"/>
+          <w:szCs w:val="24"/>
+        </w:rPr>
+      </w:pPr>
+      <w:r>
+        <w:rPr>
+          <w:sz w:val="24"/>
+          <w:szCs w:val="24"/>
+        </w:rPr>
+        <w:t>Network</w:t>
+      </w:r>
+    </w:p>
+    <w:p>
+      <w:pPr>
+        <w:pStyle w:val="ListParagraph"/>
+        <w:numPr>
+          <w:ilvl w:val="0"/>
+          <w:numId w:val="11"/>
+        </w:numPr>
+        <w:rPr>
+          <w:sz w:val="24"/>
+          <w:szCs w:val="24"/>
+        </w:rPr>
+      </w:pPr>
+      <w:r>
+        <w:rPr>
+          <w:sz w:val="24"/>
+          <w:szCs w:val="24"/>
+        </w:rPr>
+        <w:t>Computer</w:t>
+      </w:r>
+    </w:p>
+    <w:p>
+      <w:pPr>
+        <w:pStyle w:val="ListParagraph"/>
+        <w:numPr>
+          <w:ilvl w:val="0"/>
+          <w:numId w:val="11"/>
+        </w:numPr>
+        <w:rPr>
+          <w:sz w:val="24"/>
+          <w:szCs w:val="24"/>
+        </w:rPr>
+      </w:pPr>
+      <w:r>
+        <w:rPr>
+          <w:sz w:val="24"/>
+          <w:szCs w:val="24"/>
+        </w:rPr>
+        <w:t>Test management and defect management tools</w:t>
+      </w:r>
+    </w:p>
+    <w:p>
+      <w:pPr>
+        <w:pStyle w:val="ListParagraph"/>
+        <w:numPr>
+          <w:ilvl w:val="0"/>
+          <w:numId w:val="11"/>
+        </w:numPr>
+        <w:rPr>
+          <w:sz w:val="24"/>
+          <w:szCs w:val="24"/>
+        </w:rPr>
+      </w:pPr>
+      <w:r>
+        <w:rPr>
+          <w:sz w:val="24"/>
+          <w:szCs w:val="24"/>
+        </w:rPr>
+        <w:t xml:space="preserve">Framework </w:t>
+      </w:r>
+    </w:p>
+    <w:p>
+      <w:pPr>
+        <w:pStyle w:val="ListParagraph"/>
+        <w:numPr>
+          <w:ilvl w:val="1"/>
+          <w:numId w:val="5"/>
+        </w:numPr>
+        <w:rPr>
+          <w:b/>
+          <w:sz w:val="28"/>
+          <w:szCs w:val="28"/>
+        </w:rPr>
+      </w:pPr>
+      <w:r>
+        <w:rPr>
+          <w:b/>
+          <w:sz w:val="28"/>
+          <w:szCs w:val="28"/>
+        </w:rPr>
+        <w:t>Human resource</w:t>
+      </w:r>
+    </w:p>
+    <w:p>
+      <w:pPr>
+        <w:pStyle w:val="ListParagraph"/>
+        <w:numPr>
+          <w:ilvl w:val="0"/>
+          <w:numId w:val="13"/>
+        </w:numPr>
+        <w:rPr>
+          <w:sz w:val="24"/>
+          <w:szCs w:val="24"/>
+        </w:rPr>
+      </w:pPr>
+      <w:r>
+        <w:rPr>
+          <w:sz w:val="24"/>
+          <w:szCs w:val="24"/>
+        </w:rPr>
+        <w:t>Test manager</w:t>
+      </w:r>
+    </w:p>
+    <w:p>
+      <w:pPr>
+        <w:pStyle w:val="ListParagraph"/>
+        <w:numPr>
+          <w:ilvl w:val="0"/>
+          <w:numId w:val="13"/>
+        </w:numPr>
+        <w:rPr>
+          <w:sz w:val="24"/>
+          <w:szCs w:val="24"/>
+        </w:rPr>
+      </w:pPr>
+      <w:r>
+        <w:rPr>
+          <w:sz w:val="24"/>
+          <w:szCs w:val="24"/>
+        </w:rPr>
+        <w:t>Testers</w:t>
+      </w:r>
+    </w:p>
+    <w:p>
+      <w:pPr>
+        <w:pStyle w:val="ListParagraph"/>
+        <w:numPr>
+          <w:ilvl w:val="0"/>
+          <w:numId w:val="13"/>
+        </w:numPr>
+        <w:rPr>
+          <w:sz w:val="24"/>
+          <w:szCs w:val="24"/>
+        </w:rPr>
+      </w:pPr>
+      <w:r>
+        <w:rPr>
+          <w:sz w:val="24"/>
+          <w:szCs w:val="24"/>
+        </w:rPr>
+        <w:t>Developers</w:t>
+      </w:r>
+    </w:p>
+    <w:p>
+      <w:pPr>
+        <w:pStyle w:val="ListParagraph"/>
+        <w:numPr>
+          <w:ilvl w:val="0"/>
+          <w:numId w:val="13"/>
+        </w:numPr>
+        <w:rPr>
+          <w:sz w:val="24"/>
+          <w:szCs w:val="24"/>
+        </w:rPr>
+      </w:pPr>
+      <w:r>
+        <w:rPr>
+          <w:sz w:val="24"/>
+          <w:szCs w:val="24"/>
+        </w:rPr>
+        <w:t>Test administrator</w:t>
+      </w:r>
+    </w:p>
+    <w:p>
+      <w:pPr>
+        <w:pStyle w:val="ListParagraph"/>
+        <w:ind w:left="1140"/>
+        <w:rPr>
+          <w:b/>
+          <w:sz w:val="28"/>
+          <w:szCs w:val="28"/>
+        </w:rPr>
+      </w:pPr>
     </w:p>
     <w:p>
       <w:pPr>
@@ -4198,8 +4607,35 @@
           <w:sz w:val="28"/>
           <w:szCs w:val="28"/>
         </w:rPr>
-        <w:t>SCHEDULE &amp; ESTIMATION</w:t>
-      </w:r>
+        <w:t>TEST ENVIRONMENT</w:t>
+      </w:r>
+    </w:p>
+    <w:p>
+      <w:pPr>
+        <w:pStyle w:val="ListParagraph"/>
+        <w:ind w:left="1440"/>
+        <w:rPr>
+          <w:sz w:val="24"/>
+          <w:szCs w:val="24"/>
+        </w:rPr>
+      </w:pPr>
+      <w:r>
+        <w:rPr>
+          <w:sz w:val="24"/>
+          <w:szCs w:val="24"/>
+        </w:rPr>
+        <w:t>Test environment should be properly set up as per the requirement.</w:t>
+      </w:r>
+    </w:p>
+    <w:p>
+      <w:pPr>
+        <w:pStyle w:val="ListParagraph"/>
+        <w:ind w:left="1440"/>
+        <w:rPr>
+          <w:sz w:val="24"/>
+          <w:szCs w:val="24"/>
+        </w:rPr>
+      </w:pPr>
     </w:p>
     <w:p>
       <w:pPr>
@@ -4220,8 +4656,792 @@
           <w:sz w:val="28"/>
           <w:szCs w:val="28"/>
         </w:rPr>
+        <w:t>SCHEDULE &amp; ESTIMATION</w:t>
+      </w:r>
+    </w:p>
+    <w:p>
+      <w:pPr>
+        <w:pStyle w:val="ListParagraph"/>
+        <w:numPr>
+          <w:ilvl w:val="1"/>
+          <w:numId w:val="5"/>
+        </w:numPr>
+        <w:rPr>
+          <w:b/>
+          <w:sz w:val="28"/>
+          <w:szCs w:val="28"/>
+        </w:rPr>
+      </w:pPr>
+      <w:r>
+        <w:rPr>
+          <w:b/>
+          <w:sz w:val="28"/>
+          <w:szCs w:val="28"/>
+        </w:rPr>
+        <w:t>All project task and estimation</w:t>
+      </w:r>
+    </w:p>
+    <w:tbl>
+      <w:tblPr>
+        <w:tblStyle w:val="TableGrid"/>
+        <w:tblW w:w="0" w:type="auto"/>
+        <w:tblInd w:w="-522" w:type="dxa"/>
+        <w:tblLook w:val="04A0"/>
+      </w:tblPr>
+      <w:tblGrid>
+        <w:gridCol w:w="3714"/>
+        <w:gridCol w:w="3192"/>
+        <w:gridCol w:w="3192"/>
+      </w:tblGrid>
+      <w:tr>
+        <w:tc>
+          <w:tcPr>
+            <w:tcW w:w="3714" w:type="dxa"/>
+          </w:tcPr>
+          <w:p>
+            <w:pPr>
+              <w:rPr>
+                <w:b/>
+                <w:sz w:val="28"/>
+                <w:szCs w:val="28"/>
+              </w:rPr>
+            </w:pPr>
+            <w:r>
+              <w:rPr>
+                <w:b/>
+                <w:sz w:val="28"/>
+                <w:szCs w:val="28"/>
+              </w:rPr>
+              <w:t xml:space="preserve">Task </w:t>
+            </w:r>
+          </w:p>
+        </w:tc>
+        <w:tc>
+          <w:tcPr>
+            <w:tcW w:w="3192" w:type="dxa"/>
+          </w:tcPr>
+          <w:p>
+            <w:pPr>
+              <w:rPr>
+                <w:b/>
+                <w:sz w:val="28"/>
+                <w:szCs w:val="28"/>
+              </w:rPr>
+            </w:pPr>
+            <w:r>
+              <w:rPr>
+                <w:b/>
+                <w:sz w:val="28"/>
+                <w:szCs w:val="28"/>
+              </w:rPr>
+              <w:t>Member</w:t>
+            </w:r>
+          </w:p>
+        </w:tc>
+        <w:tc>
+          <w:tcPr>
+            <w:tcW w:w="3192" w:type="dxa"/>
+          </w:tcPr>
+          <w:p>
+            <w:pPr>
+              <w:rPr>
+                <w:b/>
+                <w:sz w:val="28"/>
+                <w:szCs w:val="28"/>
+              </w:rPr>
+            </w:pPr>
+            <w:r>
+              <w:rPr>
+                <w:b/>
+                <w:sz w:val="28"/>
+                <w:szCs w:val="28"/>
+              </w:rPr>
+              <w:t xml:space="preserve">Estimate </w:t>
+            </w:r>
+            <w:r>
+              <w:rPr>
+                <w:b/>
+                <w:sz w:val="28"/>
+                <w:szCs w:val="28"/>
+              </w:rPr>
+              <w:t>Effort</w:t>
+            </w:r>
+          </w:p>
+        </w:tc>
+      </w:tr>
+      <w:tr>
+        <w:tc>
+          <w:tcPr>
+            <w:tcW w:w="3714" w:type="dxa"/>
+          </w:tcPr>
+          <w:p>
+            <w:pPr>
+              <w:rPr>
+                <w:sz w:val="24"/>
+                <w:szCs w:val="24"/>
+              </w:rPr>
+            </w:pPr>
+            <w:r>
+              <w:rPr>
+                <w:sz w:val="24"/>
+                <w:szCs w:val="24"/>
+              </w:rPr>
+              <w:t>Create the test specification</w:t>
+            </w:r>
+          </w:p>
+        </w:tc>
+        <w:tc>
+          <w:tcPr>
+            <w:tcW w:w="3192" w:type="dxa"/>
+          </w:tcPr>
+          <w:p>
+            <w:pPr>
+              <w:rPr>
+                <w:sz w:val="24"/>
+                <w:szCs w:val="24"/>
+              </w:rPr>
+            </w:pPr>
+            <w:r>
+              <w:rPr>
+                <w:sz w:val="24"/>
+                <w:szCs w:val="24"/>
+              </w:rPr>
+              <w:t>Test manager/designer</w:t>
+            </w:r>
+          </w:p>
+        </w:tc>
+        <w:tc>
+          <w:tcPr>
+            <w:tcW w:w="3192" w:type="dxa"/>
+          </w:tcPr>
+          <w:p>
+            <w:pPr>
+              <w:rPr>
+                <w:sz w:val="24"/>
+                <w:szCs w:val="24"/>
+              </w:rPr>
+            </w:pPr>
+            <w:r>
+              <w:rPr>
+                <w:sz w:val="24"/>
+                <w:szCs w:val="24"/>
+              </w:rPr>
+              <w:t>2</w:t>
+            </w:r>
+            <w:r>
+              <w:rPr>
+                <w:sz w:val="24"/>
+                <w:szCs w:val="24"/>
+              </w:rPr>
+              <w:t>00 man hours</w:t>
+            </w:r>
+          </w:p>
+        </w:tc>
+      </w:tr>
+      <w:tr>
+        <w:tc>
+          <w:tcPr>
+            <w:tcW w:w="3714" w:type="dxa"/>
+          </w:tcPr>
+          <w:p>
+            <w:pPr>
+              <w:rPr>
+                <w:sz w:val="24"/>
+                <w:szCs w:val="24"/>
+              </w:rPr>
+            </w:pPr>
+            <w:r>
+              <w:rPr>
+                <w:sz w:val="24"/>
+                <w:szCs w:val="24"/>
+              </w:rPr>
+              <w:t>Perform test execution</w:t>
+            </w:r>
+          </w:p>
+        </w:tc>
+        <w:tc>
+          <w:tcPr>
+            <w:tcW w:w="3192" w:type="dxa"/>
+          </w:tcPr>
+          <w:p>
+            <w:pPr>
+              <w:rPr>
+                <w:sz w:val="24"/>
+                <w:szCs w:val="24"/>
+              </w:rPr>
+            </w:pPr>
+            <w:r>
+              <w:rPr>
+                <w:sz w:val="24"/>
+                <w:szCs w:val="24"/>
+              </w:rPr>
+              <w:t xml:space="preserve">Tester </w:t>
+            </w:r>
+          </w:p>
+        </w:tc>
+        <w:tc>
+          <w:tcPr>
+            <w:tcW w:w="3192" w:type="dxa"/>
+          </w:tcPr>
+          <w:p>
+            <w:pPr>
+              <w:rPr>
+                <w:sz w:val="24"/>
+                <w:szCs w:val="24"/>
+              </w:rPr>
+            </w:pPr>
+            <w:r>
+              <w:rPr>
+                <w:sz w:val="24"/>
+                <w:szCs w:val="24"/>
+              </w:rPr>
+              <w:t>100 man  hours</w:t>
+            </w:r>
+          </w:p>
+        </w:tc>
+      </w:tr>
+      <w:tr>
+        <w:tc>
+          <w:tcPr>
+            <w:tcW w:w="3714" w:type="dxa"/>
+          </w:tcPr>
+          <w:p>
+            <w:pPr>
+              <w:rPr>
+                <w:sz w:val="24"/>
+                <w:szCs w:val="24"/>
+              </w:rPr>
+            </w:pPr>
+            <w:r>
+              <w:rPr>
+                <w:sz w:val="24"/>
+                <w:szCs w:val="24"/>
+              </w:rPr>
+              <w:t>Test report</w:t>
+            </w:r>
+          </w:p>
+        </w:tc>
+        <w:tc>
+          <w:tcPr>
+            <w:tcW w:w="3192" w:type="dxa"/>
+          </w:tcPr>
+          <w:p>
+            <w:pPr>
+              <w:rPr>
+                <w:sz w:val="24"/>
+                <w:szCs w:val="24"/>
+              </w:rPr>
+            </w:pPr>
+            <w:r>
+              <w:rPr>
+                <w:sz w:val="24"/>
+                <w:szCs w:val="24"/>
+              </w:rPr>
+              <w:t>Tester</w:t>
+            </w:r>
+          </w:p>
+        </w:tc>
+        <w:tc>
+          <w:tcPr>
+            <w:tcW w:w="3192" w:type="dxa"/>
+          </w:tcPr>
+          <w:p>
+            <w:pPr>
+              <w:rPr>
+                <w:sz w:val="24"/>
+                <w:szCs w:val="24"/>
+              </w:rPr>
+            </w:pPr>
+            <w:r>
+              <w:rPr>
+                <w:sz w:val="24"/>
+                <w:szCs w:val="24"/>
+              </w:rPr>
+              <w:t>20 man hours</w:t>
+            </w:r>
+          </w:p>
+          <w:p>
+            <w:pPr>
+              <w:rPr>
+                <w:sz w:val="24"/>
+                <w:szCs w:val="24"/>
+              </w:rPr>
+            </w:pPr>
+          </w:p>
+        </w:tc>
+      </w:tr>
+      <w:tr>
+        <w:tc>
+          <w:tcPr>
+            <w:tcW w:w="3714" w:type="dxa"/>
+          </w:tcPr>
+          <w:p>
+            <w:pPr>
+              <w:rPr>
+                <w:sz w:val="24"/>
+                <w:szCs w:val="24"/>
+              </w:rPr>
+            </w:pPr>
+            <w:r>
+              <w:rPr>
+                <w:sz w:val="24"/>
+                <w:szCs w:val="24"/>
+              </w:rPr>
+              <w:t>Test delivery</w:t>
+            </w:r>
+          </w:p>
+        </w:tc>
+        <w:tc>
+          <w:tcPr>
+            <w:tcW w:w="3192" w:type="dxa"/>
+          </w:tcPr>
+          <w:p>
+            <w:pPr>
+              <w:rPr>
+                <w:sz w:val="24"/>
+                <w:szCs w:val="24"/>
+              </w:rPr>
+            </w:pPr>
+          </w:p>
+        </w:tc>
+        <w:tc>
+          <w:tcPr>
+            <w:tcW w:w="3192" w:type="dxa"/>
+          </w:tcPr>
+          <w:p>
+            <w:pPr>
+              <w:rPr>
+                <w:sz w:val="24"/>
+                <w:szCs w:val="24"/>
+              </w:rPr>
+            </w:pPr>
+            <w:r>
+              <w:rPr>
+                <w:sz w:val="24"/>
+                <w:szCs w:val="24"/>
+              </w:rPr>
+              <w:t>20 man hour</w:t>
+            </w:r>
+            <w:r>
+              <w:rPr>
+                <w:sz w:val="24"/>
+                <w:szCs w:val="24"/>
+              </w:rPr>
+              <w:t>s</w:t>
+            </w:r>
+          </w:p>
+        </w:tc>
+      </w:tr>
+      <w:tr>
+        <w:tc>
+          <w:tcPr>
+            <w:tcW w:w="3714" w:type="dxa"/>
+          </w:tcPr>
+          <w:p>
+            <w:pPr>
+              <w:rPr>
+                <w:sz w:val="28"/>
+                <w:szCs w:val="28"/>
+              </w:rPr>
+            </w:pPr>
+            <w:r>
+              <w:rPr>
+                <w:sz w:val="28"/>
+                <w:szCs w:val="28"/>
+              </w:rPr>
+              <w:lastRenderedPageBreak/>
+              <w:t>Total</w:t>
+            </w:r>
+          </w:p>
+        </w:tc>
+        <w:tc>
+          <w:tcPr>
+            <w:tcW w:w="3192" w:type="dxa"/>
+          </w:tcPr>
+          <w:p>
+            <w:pPr>
+              <w:rPr>
+                <w:sz w:val="28"/>
+                <w:szCs w:val="28"/>
+              </w:rPr>
+            </w:pPr>
+          </w:p>
+        </w:tc>
+        <w:tc>
+          <w:tcPr>
+            <w:tcW w:w="3192" w:type="dxa"/>
+          </w:tcPr>
+          <w:p>
+            <w:pPr>
+              <w:rPr>
+                <w:sz w:val="28"/>
+                <w:szCs w:val="28"/>
+              </w:rPr>
+            </w:pPr>
+            <w:r>
+              <w:rPr>
+                <w:sz w:val="28"/>
+                <w:szCs w:val="28"/>
+              </w:rPr>
+              <w:t>340 man hours</w:t>
+            </w:r>
+          </w:p>
+        </w:tc>
+      </w:tr>
+    </w:tbl>
+    <w:p>
+      <w:pPr>
+        <w:rPr>
+          <w:b/>
+          <w:sz w:val="28"/>
+          <w:szCs w:val="28"/>
+        </w:rPr>
+      </w:pPr>
+    </w:p>
+    <w:p>
+      <w:pPr>
+        <w:ind w:left="720"/>
+        <w:rPr>
+          <w:b/>
+          <w:sz w:val="28"/>
+          <w:szCs w:val="28"/>
+        </w:rPr>
+      </w:pPr>
+    </w:p>
+    <w:p>
+      <w:pPr>
+        <w:pStyle w:val="ListParagraph"/>
+        <w:numPr>
+          <w:ilvl w:val="0"/>
+          <w:numId w:val="5"/>
+        </w:numPr>
+        <w:rPr>
+          <w:b/>
+          <w:sz w:val="28"/>
+          <w:szCs w:val="28"/>
+        </w:rPr>
+      </w:pPr>
+      <w:r>
+        <w:rPr>
+          <w:b/>
+          <w:sz w:val="28"/>
+          <w:szCs w:val="28"/>
+        </w:rPr>
         <w:t>TEST DELIVERABLES</w:t>
       </w:r>
+    </w:p>
+    <w:p>
+      <w:pPr>
+        <w:pStyle w:val="ListParagraph"/>
+        <w:rPr>
+          <w:sz w:val="24"/>
+          <w:szCs w:val="24"/>
+        </w:rPr>
+      </w:pPr>
+      <w:r>
+        <w:rPr>
+          <w:sz w:val="24"/>
+          <w:szCs w:val="24"/>
+        </w:rPr>
+        <w:t>Test deliverables are provided below</w:t>
+      </w:r>
+    </w:p>
+    <w:p>
+      <w:pPr>
+        <w:pStyle w:val="ListParagraph"/>
+        <w:numPr>
+          <w:ilvl w:val="1"/>
+          <w:numId w:val="5"/>
+        </w:numPr>
+        <w:rPr>
+          <w:b/>
+          <w:sz w:val="28"/>
+          <w:szCs w:val="28"/>
+        </w:rPr>
+      </w:pPr>
+      <w:r>
+        <w:rPr>
+          <w:b/>
+          <w:sz w:val="28"/>
+          <w:szCs w:val="28"/>
+        </w:rPr>
+        <w:t>Before testing phase</w:t>
+      </w:r>
+    </w:p>
+    <w:p>
+      <w:pPr>
+        <w:pStyle w:val="ListParagraph"/>
+        <w:numPr>
+          <w:ilvl w:val="0"/>
+          <w:numId w:val="14"/>
+        </w:numPr>
+        <w:rPr>
+          <w:sz w:val="24"/>
+          <w:szCs w:val="24"/>
+        </w:rPr>
+      </w:pPr>
+      <w:r>
+        <w:rPr>
+          <w:sz w:val="24"/>
+          <w:szCs w:val="24"/>
+        </w:rPr>
+        <w:t>Test plan</w:t>
+      </w:r>
+    </w:p>
+    <w:p>
+      <w:pPr>
+        <w:pStyle w:val="ListParagraph"/>
+        <w:numPr>
+          <w:ilvl w:val="0"/>
+          <w:numId w:val="14"/>
+        </w:numPr>
+        <w:rPr>
+          <w:sz w:val="24"/>
+          <w:szCs w:val="24"/>
+        </w:rPr>
+      </w:pPr>
+      <w:r>
+        <w:rPr>
+          <w:sz w:val="24"/>
+          <w:szCs w:val="24"/>
+        </w:rPr>
+        <w:t>Test condition/test cases</w:t>
+      </w:r>
+    </w:p>
+    <w:p>
+      <w:pPr>
+        <w:pStyle w:val="ListParagraph"/>
+        <w:numPr>
+          <w:ilvl w:val="0"/>
+          <w:numId w:val="14"/>
+        </w:numPr>
+        <w:rPr>
+          <w:sz w:val="24"/>
+          <w:szCs w:val="24"/>
+        </w:rPr>
+      </w:pPr>
+      <w:r>
+        <w:rPr>
+          <w:sz w:val="24"/>
+          <w:szCs w:val="24"/>
+        </w:rPr>
+        <w:t>Test design</w:t>
+      </w:r>
+    </w:p>
+    <w:p>
+      <w:pPr>
+        <w:pStyle w:val="ListParagraph"/>
+        <w:numPr>
+          <w:ilvl w:val="1"/>
+          <w:numId w:val="5"/>
+        </w:numPr>
+        <w:rPr>
+          <w:b/>
+          <w:sz w:val="28"/>
+          <w:szCs w:val="28"/>
+        </w:rPr>
+      </w:pPr>
+      <w:r>
+        <w:rPr>
+          <w:b/>
+          <w:sz w:val="28"/>
+          <w:szCs w:val="28"/>
+        </w:rPr>
+        <w:t>During the testing</w:t>
+      </w:r>
+    </w:p>
+    <w:p>
+      <w:pPr>
+        <w:pStyle w:val="ListParagraph"/>
+        <w:numPr>
+          <w:ilvl w:val="0"/>
+          <w:numId w:val="15"/>
+        </w:numPr>
+        <w:rPr>
+          <w:sz w:val="24"/>
+          <w:szCs w:val="24"/>
+        </w:rPr>
+      </w:pPr>
+      <w:r>
+        <w:rPr>
+          <w:sz w:val="24"/>
+          <w:szCs w:val="24"/>
+        </w:rPr>
+        <w:t>Select test tool</w:t>
+      </w:r>
+    </w:p>
+    <w:p>
+      <w:pPr>
+        <w:pStyle w:val="ListParagraph"/>
+        <w:numPr>
+          <w:ilvl w:val="0"/>
+          <w:numId w:val="15"/>
+        </w:numPr>
+        <w:rPr>
+          <w:sz w:val="24"/>
+          <w:szCs w:val="24"/>
+        </w:rPr>
+      </w:pPr>
+      <w:r>
+        <w:rPr>
+          <w:sz w:val="24"/>
+          <w:szCs w:val="24"/>
+        </w:rPr>
+        <w:t>Prepare test data</w:t>
+      </w:r>
+    </w:p>
+    <w:p>
+      <w:pPr>
+        <w:pStyle w:val="ListParagraph"/>
+        <w:numPr>
+          <w:ilvl w:val="0"/>
+          <w:numId w:val="15"/>
+        </w:numPr>
+        <w:rPr>
+          <w:sz w:val="24"/>
+          <w:szCs w:val="24"/>
+        </w:rPr>
+      </w:pPr>
+      <w:r>
+        <w:rPr>
+          <w:sz w:val="24"/>
+          <w:szCs w:val="24"/>
+        </w:rPr>
+        <w:t>Prepare traceability matrix</w:t>
+      </w:r>
+    </w:p>
+    <w:p>
+      <w:pPr>
+        <w:pStyle w:val="ListParagraph"/>
+        <w:numPr>
+          <w:ilvl w:val="0"/>
+          <w:numId w:val="15"/>
+        </w:numPr>
+        <w:rPr>
+          <w:sz w:val="24"/>
+          <w:szCs w:val="24"/>
+        </w:rPr>
+      </w:pPr>
+      <w:r>
+        <w:rPr>
+          <w:sz w:val="24"/>
+          <w:szCs w:val="24"/>
+        </w:rPr>
+        <w:t>Test log</w:t>
+      </w:r>
+    </w:p>
+    <w:p>
+      <w:pPr>
+        <w:pStyle w:val="ListParagraph"/>
+        <w:numPr>
+          <w:ilvl w:val="1"/>
+          <w:numId w:val="5"/>
+        </w:numPr>
+        <w:rPr>
+          <w:b/>
+          <w:sz w:val="28"/>
+          <w:szCs w:val="28"/>
+        </w:rPr>
+      </w:pPr>
+      <w:r>
+        <w:rPr>
+          <w:b/>
+          <w:sz w:val="28"/>
+          <w:szCs w:val="28"/>
+        </w:rPr>
+        <w:t>After the testing</w:t>
+      </w:r>
+    </w:p>
+    <w:p>
+      <w:pPr>
+        <w:pStyle w:val="ListParagraph"/>
+        <w:numPr>
+          <w:ilvl w:val="0"/>
+          <w:numId w:val="16"/>
+        </w:numPr>
+        <w:rPr>
+          <w:sz w:val="24"/>
+          <w:szCs w:val="24"/>
+        </w:rPr>
+      </w:pPr>
+      <w:r>
+        <w:rPr>
+          <w:sz w:val="24"/>
+          <w:szCs w:val="24"/>
+        </w:rPr>
+        <w:t>Test report</w:t>
+      </w:r>
+    </w:p>
+    <w:p>
+      <w:pPr>
+        <w:pStyle w:val="ListParagraph"/>
+        <w:numPr>
+          <w:ilvl w:val="0"/>
+          <w:numId w:val="16"/>
+        </w:numPr>
+        <w:rPr>
+          <w:sz w:val="24"/>
+          <w:szCs w:val="24"/>
+        </w:rPr>
+      </w:pPr>
+      <w:r>
+        <w:rPr>
+          <w:sz w:val="24"/>
+          <w:szCs w:val="24"/>
+        </w:rPr>
+        <w:t>Defect report</w:t>
+      </w:r>
+    </w:p>
+    <w:p>
+      <w:pPr>
+        <w:pStyle w:val="ListParagraph"/>
+        <w:numPr>
+          <w:ilvl w:val="0"/>
+          <w:numId w:val="16"/>
+        </w:numPr>
+        <w:rPr>
+          <w:sz w:val="24"/>
+          <w:szCs w:val="24"/>
+        </w:rPr>
+      </w:pPr>
+      <w:r>
+        <w:rPr>
+          <w:sz w:val="24"/>
+          <w:szCs w:val="24"/>
+        </w:rPr>
+        <w:t>Release note</w:t>
+      </w:r>
+    </w:p>
+    <w:p>
+      <w:pPr>
+        <w:pStyle w:val="ListParagraph"/>
+        <w:numPr>
+          <w:ilvl w:val="0"/>
+          <w:numId w:val="16"/>
+        </w:numPr>
+        <w:rPr>
+          <w:sz w:val="24"/>
+          <w:szCs w:val="24"/>
+        </w:rPr>
+      </w:pPr>
+      <w:r>
+        <w:rPr>
+          <w:sz w:val="24"/>
+          <w:szCs w:val="24"/>
+        </w:rPr>
+        <w:t>Installation guidelines</w:t>
+      </w:r>
+    </w:p>
+    <w:p>
+      <w:pPr>
+        <w:pStyle w:val="ListParagraph"/>
+        <w:ind w:left="1140"/>
+        <w:rPr>
+          <w:b/>
+          <w:sz w:val="28"/>
+          <w:szCs w:val="28"/>
+        </w:rPr>
+      </w:pPr>
     </w:p>
     <w:p>
       <w:pPr>
@@ -4245,6 +5465,119 @@
 <file path=word/numbering.xml><?xml version="1.0" encoding="utf-8"?>
 <w:numbering xmlns:ve="http://schemas.openxmlformats.org/markup-compatibility/2006" xmlns:o="urn:schemas-microsoft-com:office:office" xmlns:r="http://schemas.openxmlformats.org/officeDocument/2006/relationships" xmlns:m="http://schemas.openxmlformats.org/officeDocument/2006/math" xmlns:v="urn:schemas-microsoft-com:vml" xmlns:wp="http://schemas.openxmlformats.org/drawingml/2006/wordprocessingDrawing" xmlns:w10="urn:schemas-microsoft-com:office:word" xmlns:w="http://schemas.openxmlformats.org/wordprocessingml/2006/main" xmlns:wne="http://schemas.microsoft.com/office/word/2006/wordml">
   <w:abstractNum w:abstractNumId="0">
+    <w:nsid w:val="08FB3595"/>
+    <w:multiLevelType w:val="hybridMultilevel"/>
+    <w:tmpl w:val="92065A8A"/>
+    <w:lvl w:ilvl="0" w:tplc="04090001">
+      <w:start w:val="1"/>
+      <w:numFmt w:val="bullet"/>
+      <w:lvlText w:val=""/>
+      <w:lvlJc w:val="left"/>
+      <w:pPr>
+        <w:ind w:left="1860" w:hanging="360"/>
+      </w:pPr>
+      <w:rPr>
+        <w:rFonts w:ascii="Symbol" w:hAnsi="Symbol" w:hint="default"/>
+      </w:rPr>
+    </w:lvl>
+    <w:lvl w:ilvl="1" w:tplc="04090003" w:tentative="1">
+      <w:start w:val="1"/>
+      <w:numFmt w:val="bullet"/>
+      <w:lvlText w:val="o"/>
+      <w:lvlJc w:val="left"/>
+      <w:pPr>
+        <w:ind w:left="2580" w:hanging="360"/>
+      </w:pPr>
+      <w:rPr>
+        <w:rFonts w:ascii="Courier New" w:hAnsi="Courier New" w:cs="Courier New" w:hint="default"/>
+      </w:rPr>
+    </w:lvl>
+    <w:lvl w:ilvl="2" w:tplc="04090005" w:tentative="1">
+      <w:start w:val="1"/>
+      <w:numFmt w:val="bullet"/>
+      <w:lvlText w:val=""/>
+      <w:lvlJc w:val="left"/>
+      <w:pPr>
+        <w:ind w:left="3300" w:hanging="360"/>
+      </w:pPr>
+      <w:rPr>
+        <w:rFonts w:ascii="Wingdings" w:hAnsi="Wingdings" w:hint="default"/>
+      </w:rPr>
+    </w:lvl>
+    <w:lvl w:ilvl="3" w:tplc="04090001" w:tentative="1">
+      <w:start w:val="1"/>
+      <w:numFmt w:val="bullet"/>
+      <w:lvlText w:val=""/>
+      <w:lvlJc w:val="left"/>
+      <w:pPr>
+        <w:ind w:left="4020" w:hanging="360"/>
+      </w:pPr>
+      <w:rPr>
+        <w:rFonts w:ascii="Symbol" w:hAnsi="Symbol" w:hint="default"/>
+      </w:rPr>
+    </w:lvl>
+    <w:lvl w:ilvl="4" w:tplc="04090003" w:tentative="1">
+      <w:start w:val="1"/>
+      <w:numFmt w:val="bullet"/>
+      <w:lvlText w:val="o"/>
+      <w:lvlJc w:val="left"/>
+      <w:pPr>
+        <w:ind w:left="4740" w:hanging="360"/>
+      </w:pPr>
+      <w:rPr>
+        <w:rFonts w:ascii="Courier New" w:hAnsi="Courier New" w:cs="Courier New" w:hint="default"/>
+      </w:rPr>
+    </w:lvl>
+    <w:lvl w:ilvl="5" w:tplc="04090005" w:tentative="1">
+      <w:start w:val="1"/>
+      <w:numFmt w:val="bullet"/>
+      <w:lvlText w:val=""/>
+      <w:lvlJc w:val="left"/>
+      <w:pPr>
+        <w:ind w:left="5460" w:hanging="360"/>
+      </w:pPr>
+      <w:rPr>
+        <w:rFonts w:ascii="Wingdings" w:hAnsi="Wingdings" w:hint="default"/>
+      </w:rPr>
+    </w:lvl>
+    <w:lvl w:ilvl="6" w:tplc="04090001" w:tentative="1">
+      <w:start w:val="1"/>
+      <w:numFmt w:val="bullet"/>
+      <w:lvlText w:val=""/>
+      <w:lvlJc w:val="left"/>
+      <w:pPr>
+        <w:ind w:left="6180" w:hanging="360"/>
+      </w:pPr>
+      <w:rPr>
+        <w:rFonts w:ascii="Symbol" w:hAnsi="Symbol" w:hint="default"/>
+      </w:rPr>
+    </w:lvl>
+    <w:lvl w:ilvl="7" w:tplc="04090003" w:tentative="1">
+      <w:start w:val="1"/>
+      <w:numFmt w:val="bullet"/>
+      <w:lvlText w:val="o"/>
+      <w:lvlJc w:val="left"/>
+      <w:pPr>
+        <w:ind w:left="6900" w:hanging="360"/>
+      </w:pPr>
+      <w:rPr>
+        <w:rFonts w:ascii="Courier New" w:hAnsi="Courier New" w:cs="Courier New" w:hint="default"/>
+      </w:rPr>
+    </w:lvl>
+    <w:lvl w:ilvl="8" w:tplc="04090005" w:tentative="1">
+      <w:start w:val="1"/>
+      <w:numFmt w:val="bullet"/>
+      <w:lvlText w:val=""/>
+      <w:lvlJc w:val="left"/>
+      <w:pPr>
+        <w:ind w:left="7620" w:hanging="360"/>
+      </w:pPr>
+      <w:rPr>
+        <w:rFonts w:ascii="Wingdings" w:hAnsi="Wingdings" w:hint="default"/>
+      </w:rPr>
+    </w:lvl>
+  </w:abstractNum>
+  <w:abstractNum w:abstractNumId="1">
     <w:nsid w:val="10BA5C53"/>
     <w:multiLevelType w:val="hybridMultilevel"/>
     <w:tmpl w:val="61381FE2"/>
@@ -4357,7 +5690,7 @@
       </w:rPr>
     </w:lvl>
   </w:abstractNum>
-  <w:abstractNum w:abstractNumId="1">
+  <w:abstractNum w:abstractNumId="2">
     <w:nsid w:val="171F3CCF"/>
     <w:multiLevelType w:val="hybridMultilevel"/>
     <w:tmpl w:val="16841D44"/>
@@ -4470,7 +5803,120 @@
       </w:rPr>
     </w:lvl>
   </w:abstractNum>
-  <w:abstractNum w:abstractNumId="2">
+  <w:abstractNum w:abstractNumId="3">
+    <w:nsid w:val="246918BB"/>
+    <w:multiLevelType w:val="hybridMultilevel"/>
+    <w:tmpl w:val="D57EF666"/>
+    <w:lvl w:ilvl="0" w:tplc="04090001">
+      <w:start w:val="1"/>
+      <w:numFmt w:val="bullet"/>
+      <w:lvlText w:val=""/>
+      <w:lvlJc w:val="left"/>
+      <w:pPr>
+        <w:ind w:left="1860" w:hanging="360"/>
+      </w:pPr>
+      <w:rPr>
+        <w:rFonts w:ascii="Symbol" w:hAnsi="Symbol" w:hint="default"/>
+      </w:rPr>
+    </w:lvl>
+    <w:lvl w:ilvl="1" w:tplc="04090003" w:tentative="1">
+      <w:start w:val="1"/>
+      <w:numFmt w:val="bullet"/>
+      <w:lvlText w:val="o"/>
+      <w:lvlJc w:val="left"/>
+      <w:pPr>
+        <w:ind w:left="2580" w:hanging="360"/>
+      </w:pPr>
+      <w:rPr>
+        <w:rFonts w:ascii="Courier New" w:hAnsi="Courier New" w:cs="Courier New" w:hint="default"/>
+      </w:rPr>
+    </w:lvl>
+    <w:lvl w:ilvl="2" w:tplc="04090005" w:tentative="1">
+      <w:start w:val="1"/>
+      <w:numFmt w:val="bullet"/>
+      <w:lvlText w:val=""/>
+      <w:lvlJc w:val="left"/>
+      <w:pPr>
+        <w:ind w:left="3300" w:hanging="360"/>
+      </w:pPr>
+      <w:rPr>
+        <w:rFonts w:ascii="Wingdings" w:hAnsi="Wingdings" w:hint="default"/>
+      </w:rPr>
+    </w:lvl>
+    <w:lvl w:ilvl="3" w:tplc="04090001" w:tentative="1">
+      <w:start w:val="1"/>
+      <w:numFmt w:val="bullet"/>
+      <w:lvlText w:val=""/>
+      <w:lvlJc w:val="left"/>
+      <w:pPr>
+        <w:ind w:left="4020" w:hanging="360"/>
+      </w:pPr>
+      <w:rPr>
+        <w:rFonts w:ascii="Symbol" w:hAnsi="Symbol" w:hint="default"/>
+      </w:rPr>
+    </w:lvl>
+    <w:lvl w:ilvl="4" w:tplc="04090003" w:tentative="1">
+      <w:start w:val="1"/>
+      <w:numFmt w:val="bullet"/>
+      <w:lvlText w:val="o"/>
+      <w:lvlJc w:val="left"/>
+      <w:pPr>
+        <w:ind w:left="4740" w:hanging="360"/>
+      </w:pPr>
+      <w:rPr>
+        <w:rFonts w:ascii="Courier New" w:hAnsi="Courier New" w:cs="Courier New" w:hint="default"/>
+      </w:rPr>
+    </w:lvl>
+    <w:lvl w:ilvl="5" w:tplc="04090005" w:tentative="1">
+      <w:start w:val="1"/>
+      <w:numFmt w:val="bullet"/>
+      <w:lvlText w:val=""/>
+      <w:lvlJc w:val="left"/>
+      <w:pPr>
+        <w:ind w:left="5460" w:hanging="360"/>
+      </w:pPr>
+      <w:rPr>
+        <w:rFonts w:ascii="Wingdings" w:hAnsi="Wingdings" w:hint="default"/>
+      </w:rPr>
+    </w:lvl>
+    <w:lvl w:ilvl="6" w:tplc="04090001" w:tentative="1">
+      <w:start w:val="1"/>
+      <w:numFmt w:val="bullet"/>
+      <w:lvlText w:val=""/>
+      <w:lvlJc w:val="left"/>
+      <w:pPr>
+        <w:ind w:left="6180" w:hanging="360"/>
+      </w:pPr>
+      <w:rPr>
+        <w:rFonts w:ascii="Symbol" w:hAnsi="Symbol" w:hint="default"/>
+      </w:rPr>
+    </w:lvl>
+    <w:lvl w:ilvl="7" w:tplc="04090003" w:tentative="1">
+      <w:start w:val="1"/>
+      <w:numFmt w:val="bullet"/>
+      <w:lvlText w:val="o"/>
+      <w:lvlJc w:val="left"/>
+      <w:pPr>
+        <w:ind w:left="6900" w:hanging="360"/>
+      </w:pPr>
+      <w:rPr>
+        <w:rFonts w:ascii="Courier New" w:hAnsi="Courier New" w:cs="Courier New" w:hint="default"/>
+      </w:rPr>
+    </w:lvl>
+    <w:lvl w:ilvl="8" w:tplc="04090005" w:tentative="1">
+      <w:start w:val="1"/>
+      <w:numFmt w:val="bullet"/>
+      <w:lvlText w:val=""/>
+      <w:lvlJc w:val="left"/>
+      <w:pPr>
+        <w:ind w:left="7620" w:hanging="360"/>
+      </w:pPr>
+      <w:rPr>
+        <w:rFonts w:ascii="Wingdings" w:hAnsi="Wingdings" w:hint="default"/>
+      </w:rPr>
+    </w:lvl>
+  </w:abstractNum>
+  <w:abstractNum w:abstractNumId="4">
     <w:nsid w:val="25F73877"/>
     <w:multiLevelType w:val="multilevel"/>
     <w:tmpl w:val="D5C461C0"/>
@@ -4588,7 +6034,7 @@
       </w:rPr>
     </w:lvl>
   </w:abstractNum>
-  <w:abstractNum w:abstractNumId="3">
+  <w:abstractNum w:abstractNumId="5">
     <w:nsid w:val="29637669"/>
     <w:multiLevelType w:val="hybridMultilevel"/>
     <w:tmpl w:val="CAA22D1A"/>
@@ -4701,7 +6147,7 @@
       </w:rPr>
     </w:lvl>
   </w:abstractNum>
-  <w:abstractNum w:abstractNumId="4">
+  <w:abstractNum w:abstractNumId="6">
     <w:nsid w:val="3A9063D2"/>
     <w:multiLevelType w:val="hybridMultilevel"/>
     <w:tmpl w:val="7D8023EA"/>
@@ -4814,7 +6260,120 @@
       </w:rPr>
     </w:lvl>
   </w:abstractNum>
-  <w:abstractNum w:abstractNumId="5">
+  <w:abstractNum w:abstractNumId="7">
+    <w:nsid w:val="461D10D0"/>
+    <w:multiLevelType w:val="hybridMultilevel"/>
+    <w:tmpl w:val="60E22768"/>
+    <w:lvl w:ilvl="0" w:tplc="04090001">
+      <w:start w:val="1"/>
+      <w:numFmt w:val="bullet"/>
+      <w:lvlText w:val=""/>
+      <w:lvlJc w:val="left"/>
+      <w:pPr>
+        <w:ind w:left="1860" w:hanging="360"/>
+      </w:pPr>
+      <w:rPr>
+        <w:rFonts w:ascii="Symbol" w:hAnsi="Symbol" w:hint="default"/>
+      </w:rPr>
+    </w:lvl>
+    <w:lvl w:ilvl="1" w:tplc="04090003" w:tentative="1">
+      <w:start w:val="1"/>
+      <w:numFmt w:val="bullet"/>
+      <w:lvlText w:val="o"/>
+      <w:lvlJc w:val="left"/>
+      <w:pPr>
+        <w:ind w:left="2580" w:hanging="360"/>
+      </w:pPr>
+      <w:rPr>
+        <w:rFonts w:ascii="Courier New" w:hAnsi="Courier New" w:cs="Courier New" w:hint="default"/>
+      </w:rPr>
+    </w:lvl>
+    <w:lvl w:ilvl="2" w:tplc="04090005" w:tentative="1">
+      <w:start w:val="1"/>
+      <w:numFmt w:val="bullet"/>
+      <w:lvlText w:val=""/>
+      <w:lvlJc w:val="left"/>
+      <w:pPr>
+        <w:ind w:left="3300" w:hanging="360"/>
+      </w:pPr>
+      <w:rPr>
+        <w:rFonts w:ascii="Wingdings" w:hAnsi="Wingdings" w:hint="default"/>
+      </w:rPr>
+    </w:lvl>
+    <w:lvl w:ilvl="3" w:tplc="04090001" w:tentative="1">
+      <w:start w:val="1"/>
+      <w:numFmt w:val="bullet"/>
+      <w:lvlText w:val=""/>
+      <w:lvlJc w:val="left"/>
+      <w:pPr>
+        <w:ind w:left="4020" w:hanging="360"/>
+      </w:pPr>
+      <w:rPr>
+        <w:rFonts w:ascii="Symbol" w:hAnsi="Symbol" w:hint="default"/>
+      </w:rPr>
+    </w:lvl>
+    <w:lvl w:ilvl="4" w:tplc="04090003" w:tentative="1">
+      <w:start w:val="1"/>
+      <w:numFmt w:val="bullet"/>
+      <w:lvlText w:val="o"/>
+      <w:lvlJc w:val="left"/>
+      <w:pPr>
+        <w:ind w:left="4740" w:hanging="360"/>
+      </w:pPr>
+      <w:rPr>
+        <w:rFonts w:ascii="Courier New" w:hAnsi="Courier New" w:cs="Courier New" w:hint="default"/>
+      </w:rPr>
+    </w:lvl>
+    <w:lvl w:ilvl="5" w:tplc="04090005" w:tentative="1">
+      <w:start w:val="1"/>
+      <w:numFmt w:val="bullet"/>
+      <w:lvlText w:val=""/>
+      <w:lvlJc w:val="left"/>
+      <w:pPr>
+        <w:ind w:left="5460" w:hanging="360"/>
+      </w:pPr>
+      <w:rPr>
+        <w:rFonts w:ascii="Wingdings" w:hAnsi="Wingdings" w:hint="default"/>
+      </w:rPr>
+    </w:lvl>
+    <w:lvl w:ilvl="6" w:tplc="04090001" w:tentative="1">
+      <w:start w:val="1"/>
+      <w:numFmt w:val="bullet"/>
+      <w:lvlText w:val=""/>
+      <w:lvlJc w:val="left"/>
+      <w:pPr>
+        <w:ind w:left="6180" w:hanging="360"/>
+      </w:pPr>
+      <w:rPr>
+        <w:rFonts w:ascii="Symbol" w:hAnsi="Symbol" w:hint="default"/>
+      </w:rPr>
+    </w:lvl>
+    <w:lvl w:ilvl="7" w:tplc="04090003" w:tentative="1">
+      <w:start w:val="1"/>
+      <w:numFmt w:val="bullet"/>
+      <w:lvlText w:val="o"/>
+      <w:lvlJc w:val="left"/>
+      <w:pPr>
+        <w:ind w:left="6900" w:hanging="360"/>
+      </w:pPr>
+      <w:rPr>
+        <w:rFonts w:ascii="Courier New" w:hAnsi="Courier New" w:cs="Courier New" w:hint="default"/>
+      </w:rPr>
+    </w:lvl>
+    <w:lvl w:ilvl="8" w:tplc="04090005" w:tentative="1">
+      <w:start w:val="1"/>
+      <w:numFmt w:val="bullet"/>
+      <w:lvlText w:val=""/>
+      <w:lvlJc w:val="left"/>
+      <w:pPr>
+        <w:ind w:left="7620" w:hanging="360"/>
+      </w:pPr>
+      <w:rPr>
+        <w:rFonts w:ascii="Wingdings" w:hAnsi="Wingdings" w:hint="default"/>
+      </w:rPr>
+    </w:lvl>
+  </w:abstractNum>
+  <w:abstractNum w:abstractNumId="8">
     <w:nsid w:val="46493453"/>
     <w:multiLevelType w:val="hybridMultilevel"/>
     <w:tmpl w:val="26422F1C"/>
@@ -4927,7 +6486,7 @@
       </w:rPr>
     </w:lvl>
   </w:abstractNum>
-  <w:abstractNum w:abstractNumId="6">
+  <w:abstractNum w:abstractNumId="9">
     <w:nsid w:val="48BB79D2"/>
     <w:multiLevelType w:val="multilevel"/>
     <w:tmpl w:val="D5C461C0"/>
@@ -5045,7 +6604,120 @@
       </w:rPr>
     </w:lvl>
   </w:abstractNum>
-  <w:abstractNum w:abstractNumId="7">
+  <w:abstractNum w:abstractNumId="10">
+    <w:nsid w:val="48F51547"/>
+    <w:multiLevelType w:val="hybridMultilevel"/>
+    <w:tmpl w:val="E0EEBF6A"/>
+    <w:lvl w:ilvl="0" w:tplc="04090001">
+      <w:start w:val="1"/>
+      <w:numFmt w:val="bullet"/>
+      <w:lvlText w:val=""/>
+      <w:lvlJc w:val="left"/>
+      <w:pPr>
+        <w:ind w:left="1860" w:hanging="360"/>
+      </w:pPr>
+      <w:rPr>
+        <w:rFonts w:ascii="Symbol" w:hAnsi="Symbol" w:hint="default"/>
+      </w:rPr>
+    </w:lvl>
+    <w:lvl w:ilvl="1" w:tplc="04090003" w:tentative="1">
+      <w:start w:val="1"/>
+      <w:numFmt w:val="bullet"/>
+      <w:lvlText w:val="o"/>
+      <w:lvlJc w:val="left"/>
+      <w:pPr>
+        <w:ind w:left="2580" w:hanging="360"/>
+      </w:pPr>
+      <w:rPr>
+        <w:rFonts w:ascii="Courier New" w:hAnsi="Courier New" w:cs="Courier New" w:hint="default"/>
+      </w:rPr>
+    </w:lvl>
+    <w:lvl w:ilvl="2" w:tplc="04090005" w:tentative="1">
+      <w:start w:val="1"/>
+      <w:numFmt w:val="bullet"/>
+      <w:lvlText w:val=""/>
+      <w:lvlJc w:val="left"/>
+      <w:pPr>
+        <w:ind w:left="3300" w:hanging="360"/>
+      </w:pPr>
+      <w:rPr>
+        <w:rFonts w:ascii="Wingdings" w:hAnsi="Wingdings" w:hint="default"/>
+      </w:rPr>
+    </w:lvl>
+    <w:lvl w:ilvl="3" w:tplc="04090001" w:tentative="1">
+      <w:start w:val="1"/>
+      <w:numFmt w:val="bullet"/>
+      <w:lvlText w:val=""/>
+      <w:lvlJc w:val="left"/>
+      <w:pPr>
+        <w:ind w:left="4020" w:hanging="360"/>
+      </w:pPr>
+      <w:rPr>
+        <w:rFonts w:ascii="Symbol" w:hAnsi="Symbol" w:hint="default"/>
+      </w:rPr>
+    </w:lvl>
+    <w:lvl w:ilvl="4" w:tplc="04090003" w:tentative="1">
+      <w:start w:val="1"/>
+      <w:numFmt w:val="bullet"/>
+      <w:lvlText w:val="o"/>
+      <w:lvlJc w:val="left"/>
+      <w:pPr>
+        <w:ind w:left="4740" w:hanging="360"/>
+      </w:pPr>
+      <w:rPr>
+        <w:rFonts w:ascii="Courier New" w:hAnsi="Courier New" w:cs="Courier New" w:hint="default"/>
+      </w:rPr>
+    </w:lvl>
+    <w:lvl w:ilvl="5" w:tplc="04090005" w:tentative="1">
+      <w:start w:val="1"/>
+      <w:numFmt w:val="bullet"/>
+      <w:lvlText w:val=""/>
+      <w:lvlJc w:val="left"/>
+      <w:pPr>
+        <w:ind w:left="5460" w:hanging="360"/>
+      </w:pPr>
+      <w:rPr>
+        <w:rFonts w:ascii="Wingdings" w:hAnsi="Wingdings" w:hint="default"/>
+      </w:rPr>
+    </w:lvl>
+    <w:lvl w:ilvl="6" w:tplc="04090001" w:tentative="1">
+      <w:start w:val="1"/>
+      <w:numFmt w:val="bullet"/>
+      <w:lvlText w:val=""/>
+      <w:lvlJc w:val="left"/>
+      <w:pPr>
+        <w:ind w:left="6180" w:hanging="360"/>
+      </w:pPr>
+      <w:rPr>
+        <w:rFonts w:ascii="Symbol" w:hAnsi="Symbol" w:hint="default"/>
+      </w:rPr>
+    </w:lvl>
+    <w:lvl w:ilvl="7" w:tplc="04090003" w:tentative="1">
+      <w:start w:val="1"/>
+      <w:numFmt w:val="bullet"/>
+      <w:lvlText w:val="o"/>
+      <w:lvlJc w:val="left"/>
+      <w:pPr>
+        <w:ind w:left="6900" w:hanging="360"/>
+      </w:pPr>
+      <w:rPr>
+        <w:rFonts w:ascii="Courier New" w:hAnsi="Courier New" w:cs="Courier New" w:hint="default"/>
+      </w:rPr>
+    </w:lvl>
+    <w:lvl w:ilvl="8" w:tplc="04090005" w:tentative="1">
+      <w:start w:val="1"/>
+      <w:numFmt w:val="bullet"/>
+      <w:lvlText w:val=""/>
+      <w:lvlJc w:val="left"/>
+      <w:pPr>
+        <w:ind w:left="7620" w:hanging="360"/>
+      </w:pPr>
+      <w:rPr>
+        <w:rFonts w:ascii="Wingdings" w:hAnsi="Wingdings" w:hint="default"/>
+      </w:rPr>
+    </w:lvl>
+  </w:abstractNum>
+  <w:abstractNum w:abstractNumId="11">
     <w:nsid w:val="528045C9"/>
     <w:multiLevelType w:val="multilevel"/>
     <w:tmpl w:val="D5C461C0"/>
@@ -5163,7 +6835,233 @@
       </w:rPr>
     </w:lvl>
   </w:abstractNum>
-  <w:abstractNum w:abstractNumId="8">
+  <w:abstractNum w:abstractNumId="12">
+    <w:nsid w:val="54A50DF2"/>
+    <w:multiLevelType w:val="hybridMultilevel"/>
+    <w:tmpl w:val="445E3E6E"/>
+    <w:lvl w:ilvl="0" w:tplc="04090001">
+      <w:start w:val="1"/>
+      <w:numFmt w:val="bullet"/>
+      <w:lvlText w:val=""/>
+      <w:lvlJc w:val="left"/>
+      <w:pPr>
+        <w:ind w:left="2160" w:hanging="360"/>
+      </w:pPr>
+      <w:rPr>
+        <w:rFonts w:ascii="Symbol" w:hAnsi="Symbol" w:hint="default"/>
+      </w:rPr>
+    </w:lvl>
+    <w:lvl w:ilvl="1" w:tplc="04090003" w:tentative="1">
+      <w:start w:val="1"/>
+      <w:numFmt w:val="bullet"/>
+      <w:lvlText w:val="o"/>
+      <w:lvlJc w:val="left"/>
+      <w:pPr>
+        <w:ind w:left="2880" w:hanging="360"/>
+      </w:pPr>
+      <w:rPr>
+        <w:rFonts w:ascii="Courier New" w:hAnsi="Courier New" w:cs="Courier New" w:hint="default"/>
+      </w:rPr>
+    </w:lvl>
+    <w:lvl w:ilvl="2" w:tplc="04090005" w:tentative="1">
+      <w:start w:val="1"/>
+      <w:numFmt w:val="bullet"/>
+      <w:lvlText w:val=""/>
+      <w:lvlJc w:val="left"/>
+      <w:pPr>
+        <w:ind w:left="3600" w:hanging="360"/>
+      </w:pPr>
+      <w:rPr>
+        <w:rFonts w:ascii="Wingdings" w:hAnsi="Wingdings" w:hint="default"/>
+      </w:rPr>
+    </w:lvl>
+    <w:lvl w:ilvl="3" w:tplc="04090001" w:tentative="1">
+      <w:start w:val="1"/>
+      <w:numFmt w:val="bullet"/>
+      <w:lvlText w:val=""/>
+      <w:lvlJc w:val="left"/>
+      <w:pPr>
+        <w:ind w:left="4320" w:hanging="360"/>
+      </w:pPr>
+      <w:rPr>
+        <w:rFonts w:ascii="Symbol" w:hAnsi="Symbol" w:hint="default"/>
+      </w:rPr>
+    </w:lvl>
+    <w:lvl w:ilvl="4" w:tplc="04090003" w:tentative="1">
+      <w:start w:val="1"/>
+      <w:numFmt w:val="bullet"/>
+      <w:lvlText w:val="o"/>
+      <w:lvlJc w:val="left"/>
+      <w:pPr>
+        <w:ind w:left="5040" w:hanging="360"/>
+      </w:pPr>
+      <w:rPr>
+        <w:rFonts w:ascii="Courier New" w:hAnsi="Courier New" w:cs="Courier New" w:hint="default"/>
+      </w:rPr>
+    </w:lvl>
+    <w:lvl w:ilvl="5" w:tplc="04090005" w:tentative="1">
+      <w:start w:val="1"/>
+      <w:numFmt w:val="bullet"/>
+      <w:lvlText w:val=""/>
+      <w:lvlJc w:val="left"/>
+      <w:pPr>
+        <w:ind w:left="5760" w:hanging="360"/>
+      </w:pPr>
+      <w:rPr>
+        <w:rFonts w:ascii="Wingdings" w:hAnsi="Wingdings" w:hint="default"/>
+      </w:rPr>
+    </w:lvl>
+    <w:lvl w:ilvl="6" w:tplc="04090001" w:tentative="1">
+      <w:start w:val="1"/>
+      <w:numFmt w:val="bullet"/>
+      <w:lvlText w:val=""/>
+      <w:lvlJc w:val="left"/>
+      <w:pPr>
+        <w:ind w:left="6480" w:hanging="360"/>
+      </w:pPr>
+      <w:rPr>
+        <w:rFonts w:ascii="Symbol" w:hAnsi="Symbol" w:hint="default"/>
+      </w:rPr>
+    </w:lvl>
+    <w:lvl w:ilvl="7" w:tplc="04090003" w:tentative="1">
+      <w:start w:val="1"/>
+      <w:numFmt w:val="bullet"/>
+      <w:lvlText w:val="o"/>
+      <w:lvlJc w:val="left"/>
+      <w:pPr>
+        <w:ind w:left="7200" w:hanging="360"/>
+      </w:pPr>
+      <w:rPr>
+        <w:rFonts w:ascii="Courier New" w:hAnsi="Courier New" w:cs="Courier New" w:hint="default"/>
+      </w:rPr>
+    </w:lvl>
+    <w:lvl w:ilvl="8" w:tplc="04090005" w:tentative="1">
+      <w:start w:val="1"/>
+      <w:numFmt w:val="bullet"/>
+      <w:lvlText w:val=""/>
+      <w:lvlJc w:val="left"/>
+      <w:pPr>
+        <w:ind w:left="7920" w:hanging="360"/>
+      </w:pPr>
+      <w:rPr>
+        <w:rFonts w:ascii="Wingdings" w:hAnsi="Wingdings" w:hint="default"/>
+      </w:rPr>
+    </w:lvl>
+  </w:abstractNum>
+  <w:abstractNum w:abstractNumId="13">
+    <w:nsid w:val="64392A33"/>
+    <w:multiLevelType w:val="hybridMultilevel"/>
+    <w:tmpl w:val="2E200A72"/>
+    <w:lvl w:ilvl="0" w:tplc="04090001">
+      <w:start w:val="1"/>
+      <w:numFmt w:val="bullet"/>
+      <w:lvlText w:val=""/>
+      <w:lvlJc w:val="left"/>
+      <w:pPr>
+        <w:ind w:left="1860" w:hanging="360"/>
+      </w:pPr>
+      <w:rPr>
+        <w:rFonts w:ascii="Symbol" w:hAnsi="Symbol" w:hint="default"/>
+      </w:rPr>
+    </w:lvl>
+    <w:lvl w:ilvl="1" w:tplc="04090003" w:tentative="1">
+      <w:start w:val="1"/>
+      <w:numFmt w:val="bullet"/>
+      <w:lvlText w:val="o"/>
+      <w:lvlJc w:val="left"/>
+      <w:pPr>
+        <w:ind w:left="2580" w:hanging="360"/>
+      </w:pPr>
+      <w:rPr>
+        <w:rFonts w:ascii="Courier New" w:hAnsi="Courier New" w:cs="Courier New" w:hint="default"/>
+      </w:rPr>
+    </w:lvl>
+    <w:lvl w:ilvl="2" w:tplc="04090005" w:tentative="1">
+      <w:start w:val="1"/>
+      <w:numFmt w:val="bullet"/>
+      <w:lvlText w:val=""/>
+      <w:lvlJc w:val="left"/>
+      <w:pPr>
+        <w:ind w:left="3300" w:hanging="360"/>
+      </w:pPr>
+      <w:rPr>
+        <w:rFonts w:ascii="Wingdings" w:hAnsi="Wingdings" w:hint="default"/>
+      </w:rPr>
+    </w:lvl>
+    <w:lvl w:ilvl="3" w:tplc="04090001" w:tentative="1">
+      <w:start w:val="1"/>
+      <w:numFmt w:val="bullet"/>
+      <w:lvlText w:val=""/>
+      <w:lvlJc w:val="left"/>
+      <w:pPr>
+        <w:ind w:left="4020" w:hanging="360"/>
+      </w:pPr>
+      <w:rPr>
+        <w:rFonts w:ascii="Symbol" w:hAnsi="Symbol" w:hint="default"/>
+      </w:rPr>
+    </w:lvl>
+    <w:lvl w:ilvl="4" w:tplc="04090003" w:tentative="1">
+      <w:start w:val="1"/>
+      <w:numFmt w:val="bullet"/>
+      <w:lvlText w:val="o"/>
+      <w:lvlJc w:val="left"/>
+      <w:pPr>
+        <w:ind w:left="4740" w:hanging="360"/>
+      </w:pPr>
+      <w:rPr>
+        <w:rFonts w:ascii="Courier New" w:hAnsi="Courier New" w:cs="Courier New" w:hint="default"/>
+      </w:rPr>
+    </w:lvl>
+    <w:lvl w:ilvl="5" w:tplc="04090005" w:tentative="1">
+      <w:start w:val="1"/>
+      <w:numFmt w:val="bullet"/>
+      <w:lvlText w:val=""/>
+      <w:lvlJc w:val="left"/>
+      <w:pPr>
+        <w:ind w:left="5460" w:hanging="360"/>
+      </w:pPr>
+      <w:rPr>
+        <w:rFonts w:ascii="Wingdings" w:hAnsi="Wingdings" w:hint="default"/>
+      </w:rPr>
+    </w:lvl>
+    <w:lvl w:ilvl="6" w:tplc="04090001" w:tentative="1">
+      <w:start w:val="1"/>
+      <w:numFmt w:val="bullet"/>
+      <w:lvlText w:val=""/>
+      <w:lvlJc w:val="left"/>
+      <w:pPr>
+        <w:ind w:left="6180" w:hanging="360"/>
+      </w:pPr>
+      <w:rPr>
+        <w:rFonts w:ascii="Symbol" w:hAnsi="Symbol" w:hint="default"/>
+      </w:rPr>
+    </w:lvl>
+    <w:lvl w:ilvl="7" w:tplc="04090003" w:tentative="1">
+      <w:start w:val="1"/>
+      <w:numFmt w:val="bullet"/>
+      <w:lvlText w:val="o"/>
+      <w:lvlJc w:val="left"/>
+      <w:pPr>
+        <w:ind w:left="6900" w:hanging="360"/>
+      </w:pPr>
+      <w:rPr>
+        <w:rFonts w:ascii="Courier New" w:hAnsi="Courier New" w:cs="Courier New" w:hint="default"/>
+      </w:rPr>
+    </w:lvl>
+    <w:lvl w:ilvl="8" w:tplc="04090005" w:tentative="1">
+      <w:start w:val="1"/>
+      <w:numFmt w:val="bullet"/>
+      <w:lvlText w:val=""/>
+      <w:lvlJc w:val="left"/>
+      <w:pPr>
+        <w:ind w:left="7620" w:hanging="360"/>
+      </w:pPr>
+      <w:rPr>
+        <w:rFonts w:ascii="Wingdings" w:hAnsi="Wingdings" w:hint="default"/>
+      </w:rPr>
+    </w:lvl>
+  </w:abstractNum>
+  <w:abstractNum w:abstractNumId="14">
     <w:nsid w:val="655C52E6"/>
     <w:multiLevelType w:val="hybridMultilevel"/>
     <w:tmpl w:val="1B48F604"/>
@@ -5276,7 +7174,7 @@
       </w:rPr>
     </w:lvl>
   </w:abstractNum>
-  <w:abstractNum w:abstractNumId="9">
+  <w:abstractNum w:abstractNumId="15">
     <w:nsid w:val="6BA5559A"/>
     <w:multiLevelType w:val="multilevel"/>
     <w:tmpl w:val="F52C41E0"/>
@@ -5399,34 +7297,52 @@
     </w:lvl>
   </w:abstractNum>
   <w:num w:numId="1">
+    <w:abstractNumId w:val="4"/>
+  </w:num>
+  <w:num w:numId="2">
+    <w:abstractNumId w:val="8"/>
+  </w:num>
+  <w:num w:numId="3">
+    <w:abstractNumId w:val="9"/>
+  </w:num>
+  <w:num w:numId="4">
+    <w:abstractNumId w:val="11"/>
+  </w:num>
+  <w:num w:numId="5">
+    <w:abstractNumId w:val="15"/>
+  </w:num>
+  <w:num w:numId="6">
+    <w:abstractNumId w:val="14"/>
+  </w:num>
+  <w:num w:numId="7">
+    <w:abstractNumId w:val="5"/>
+  </w:num>
+  <w:num w:numId="8">
+    <w:abstractNumId w:val="6"/>
+  </w:num>
+  <w:num w:numId="9">
+    <w:abstractNumId w:val="1"/>
+  </w:num>
+  <w:num w:numId="10">
     <w:abstractNumId w:val="2"/>
   </w:num>
-  <w:num w:numId="2">
-    <w:abstractNumId w:val="5"/>
+  <w:num w:numId="11">
+    <w:abstractNumId w:val="10"/>
   </w:num>
-  <w:num w:numId="3">
-    <w:abstractNumId w:val="6"/>
+  <w:num w:numId="12">
+    <w:abstractNumId w:val="12"/>
   </w:num>
-  <w:num w:numId="4">
+  <w:num w:numId="13">
+    <w:abstractNumId w:val="13"/>
+  </w:num>
+  <w:num w:numId="14">
+    <w:abstractNumId w:val="3"/>
+  </w:num>
+  <w:num w:numId="15">
     <w:abstractNumId w:val="7"/>
   </w:num>
-  <w:num w:numId="5">
-    <w:abstractNumId w:val="9"/>
-  </w:num>
-  <w:num w:numId="6">
-    <w:abstractNumId w:val="8"/>
-  </w:num>
-  <w:num w:numId="7">
-    <w:abstractNumId w:val="3"/>
-  </w:num>
-  <w:num w:numId="8">
-    <w:abstractNumId w:val="4"/>
-  </w:num>
-  <w:num w:numId="9">
+  <w:num w:numId="16">
     <w:abstractNumId w:val="0"/>
-  </w:num>
-  <w:num w:numId="10">
-    <w:abstractNumId w:val="1"/>
   </w:num>
 </w:numbering>
 </file>
@@ -5915,7 +7831,7 @@
   <a:extraClrSchemeLst/>
   <a:extLst>
     <a:ext uri="{05A4C25C-085E-4340-85A3-A5531E510DB2}">
-      <thm15:themeFamily xmlns="" xmlns:thm15="http://schemas.microsoft.com/office/thememl/2012/main" name="Office Theme" id="{62F939B6-93AF-4DB8-9C6B-D6C7DFDC589F}" vid="{4A3C46E8-61CC-4603-A589-7422A47A8E4A}"/>
+      <thm15:themeFamily xmlns:thm15="http://schemas.microsoft.com/office/thememl/2012/main" xmlns="" name="Office Theme" id="{62F939B6-93AF-4DB8-9C6B-D6C7DFDC589F}" vid="{4A3C46E8-61CC-4603-A589-7422A47A8E4A}"/>
     </a:ext>
   </a:extLst>
 </a:theme>
@@ -5926,7 +7842,7 @@
 </file>
 
 <file path=customXml/itemProps1.xml><?xml version="1.0" encoding="utf-8"?>
-<ds:datastoreItem xmlns:ds="http://schemas.openxmlformats.org/officeDocument/2006/customXml" ds:itemID="{3D69879F-D396-494A-965C-AD0DFDB8240B}">
+<ds:datastoreItem xmlns:ds="http://schemas.openxmlformats.org/officeDocument/2006/customXml" ds:itemID="{5BBA4A2C-AB91-48DE-BB31-5126DA6A3CE1}">
   <ds:schemaRefs>
     <ds:schemaRef ds:uri="http://schemas.openxmlformats.org/officeDocument/2006/bibliography"/>
   </ds:schemaRefs>

</xml_diff>

<commit_message>
updated cahnges Hospital management test plan
</commit_message>
<xml_diff>
--- a/Testplan_HospitalMgt.docx
+++ b/Testplan_HospitalMgt.docx
@@ -340,34 +340,14 @@
                 <w:szCs w:val="28"/>
               </w:rPr>
             </w:pPr>
-            <w:proofErr w:type="spellStart"/>
             <w:r>
               <w:rPr>
                 <w:b/>
                 <w:sz w:val="28"/>
                 <w:szCs w:val="28"/>
               </w:rPr>
-              <w:t>Bincy</w:t>
+              <w:t>Bincy Gijo</w:t>
             </w:r>
-            <w:proofErr w:type="spellEnd"/>
-            <w:r>
-              <w:rPr>
-                <w:b/>
-                <w:sz w:val="28"/>
-                <w:szCs w:val="28"/>
-              </w:rPr>
-              <w:t xml:space="preserve"> </w:t>
-            </w:r>
-            <w:proofErr w:type="spellStart"/>
-            <w:r>
-              <w:rPr>
-                <w:b/>
-                <w:sz w:val="28"/>
-                <w:szCs w:val="28"/>
-              </w:rPr>
-              <w:t>Gijo</w:t>
-            </w:r>
-            <w:proofErr w:type="spellEnd"/>
           </w:p>
         </w:tc>
         <w:tc>
@@ -899,7 +879,6 @@
         <w:tab/>
         <w:t>Who will test</w:t>
       </w:r>
-      <w:proofErr w:type="gramStart"/>
       <w:r>
         <w:rPr>
           <w:b/>
@@ -916,7 +895,6 @@
         </w:rPr>
         <w:t>...............................................................</w:t>
       </w:r>
-      <w:proofErr w:type="gramEnd"/>
     </w:p>
     <w:p>
       <w:pPr>
@@ -953,7 +931,6 @@
         <w:tab/>
         <w:t>When will test occur</w:t>
       </w:r>
-      <w:proofErr w:type="gramStart"/>
       <w:r>
         <w:rPr>
           <w:b/>
@@ -970,7 +947,6 @@
         </w:rPr>
         <w:t>...................................................</w:t>
       </w:r>
-      <w:proofErr w:type="gramEnd"/>
     </w:p>
     <w:p>
       <w:pPr>
@@ -3831,7 +3807,14 @@
                 <w:sz w:val="24"/>
                 <w:szCs w:val="24"/>
               </w:rPr>
-              <w:t>Project time schedule is too tight to complete the project on time.</w:t>
+              <w:t>Project time schedule is too tight to complete the project on time</w:t>
+            </w:r>
+            <w:r>
+              <w:rPr>
+                <w:sz w:val="24"/>
+                <w:szCs w:val="24"/>
+              </w:rPr>
+              <w:t>.</w:t>
             </w:r>
           </w:p>
         </w:tc>
@@ -5049,7 +5032,6 @@
                 <w:sz w:val="28"/>
                 <w:szCs w:val="28"/>
               </w:rPr>
-              <w:lastRenderedPageBreak/>
               <w:t>Total</w:t>
             </w:r>
           </w:p>
@@ -7831,7 +7813,7 @@
   <a:extraClrSchemeLst/>
   <a:extLst>
     <a:ext uri="{05A4C25C-085E-4340-85A3-A5531E510DB2}">
-      <thm15:themeFamily xmlns:thm15="http://schemas.microsoft.com/office/thememl/2012/main" xmlns="" name="Office Theme" id="{62F939B6-93AF-4DB8-9C6B-D6C7DFDC589F}" vid="{4A3C46E8-61CC-4603-A589-7422A47A8E4A}"/>
+      <thm15:themeFamily xmlns="" xmlns:thm15="http://schemas.microsoft.com/office/thememl/2012/main" name="Office Theme" id="{62F939B6-93AF-4DB8-9C6B-D6C7DFDC589F}" vid="{4A3C46E8-61CC-4603-A589-7422A47A8E4A}"/>
     </a:ext>
   </a:extLst>
 </a:theme>
@@ -7842,7 +7824,7 @@
 </file>
 
 <file path=customXml/itemProps1.xml><?xml version="1.0" encoding="utf-8"?>
-<ds:datastoreItem xmlns:ds="http://schemas.openxmlformats.org/officeDocument/2006/customXml" ds:itemID="{5BBA4A2C-AB91-48DE-BB31-5126DA6A3CE1}">
+<ds:datastoreItem xmlns:ds="http://schemas.openxmlformats.org/officeDocument/2006/customXml" ds:itemID="{02C19758-D44F-4ADB-AB5D-F4A219CF9E88}">
   <ds:schemaRefs>
     <ds:schemaRef ds:uri="http://schemas.openxmlformats.org/officeDocument/2006/bibliography"/>
   </ds:schemaRefs>

</xml_diff>